<commit_message>
Removed project goals block. Added business requirements.
</commit_message>
<xml_diff>
--- a/Карандаев_Р.А._КИ23-17-1б_Вар_2.docx
+++ b/Карандаев_Р.А._КИ23-17-1б_Вар_2.docx
@@ -136,7 +136,7 @@
               </wp:anchor>
             </w:drawing>
           </mc:Choice>
-          <mc:Fallback xmlns:w16du="http://schemas.microsoft.com/office/word/2023/wordml/word16du" xmlns:oel="http://schemas.microsoft.com/office/2019/extlst">
+          <mc:Fallback xmlns:oel="http://schemas.microsoft.com/office/2019/extlst" xmlns:w16du="http://schemas.microsoft.com/office/word/2023/wordml/word16du">
             <w:pict>
               <v:line w14:anchorId="3AB1EFE5" id="Straight Connector 1" o:spid="_x0000_s1026" style="position:absolute;flip:y;z-index:251659264;visibility:visible;mso-wrap-style:square;mso-width-percent:0;mso-height-percent:0;mso-wrap-distance-left:9pt;mso-wrap-distance-top:0;mso-wrap-distance-right:9pt;mso-wrap-distance-bottom:0;mso-position-horizontal:left;mso-position-horizontal-relative:margin;mso-position-vertical:absolute;mso-position-vertical-relative:text;mso-width-percent:0;mso-height-percent:0;mso-width-relative:margin;mso-height-relative:margin" from="0,20.5pt" to="465pt,21.7pt" o:gfxdata="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" strokecolor="black [3200]" strokeweight=".5pt">
                 <v:stroke joinstyle="miter"/>
@@ -251,7 +251,7 @@
               </wp:anchor>
             </w:drawing>
           </mc:Choice>
-          <mc:Fallback xmlns:w16du="http://schemas.microsoft.com/office/word/2023/wordml/word16du" xmlns:oel="http://schemas.microsoft.com/office/2019/extlst">
+          <mc:Fallback xmlns:oel="http://schemas.microsoft.com/office/2019/extlst" xmlns:w16du="http://schemas.microsoft.com/office/word/2023/wordml/word16du">
             <w:pict>
               <v:line w14:anchorId="5B0D9741" id="Straight Connector 2" o:spid="_x0000_s1026" style="position:absolute;flip:y;z-index:251661312;visibility:visible;mso-wrap-style:square;mso-width-percent:0;mso-height-percent:0;mso-wrap-distance-left:9pt;mso-wrap-distance-top:0;mso-wrap-distance-right:9pt;mso-wrap-distance-bottom:0;mso-position-horizontal:left;mso-position-horizontal-relative:margin;mso-position-vertical:absolute;mso-position-vertical-relative:text;mso-width-percent:0;mso-height-percent:0;mso-width-relative:margin;mso-height-relative:margin" from="0,21.1pt" to="465pt,22.3pt" o:gfxdata="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" strokecolor="black [3200]" strokeweight=".5pt">
                 <v:stroke joinstyle="miter"/>
@@ -447,7 +447,7 @@
               </wp:anchor>
             </w:drawing>
           </mc:Choice>
-          <mc:Fallback xmlns:w16du="http://schemas.microsoft.com/office/word/2023/wordml/word16du" xmlns:oel="http://schemas.microsoft.com/office/2019/extlst">
+          <mc:Fallback xmlns:oel="http://schemas.microsoft.com/office/2019/extlst" xmlns:w16du="http://schemas.microsoft.com/office/word/2023/wordml/word16du">
             <w:pict>
               <v:line w14:anchorId="30AC340F" id="Straight Connector 3" o:spid="_x0000_s1026" style="position:absolute;flip:y;z-index:251663360;visibility:visible;mso-wrap-style:square;mso-width-percent:0;mso-height-percent:0;mso-wrap-distance-left:9pt;mso-wrap-distance-top:0;mso-wrap-distance-right:9pt;mso-wrap-distance-bottom:0;mso-position-horizontal:left;mso-position-horizontal-relative:margin;mso-position-vertical:absolute;mso-position-vertical-relative:text;mso-width-percent:0;mso-height-percent:0;mso-width-relative:margin;mso-height-relative:margin" from="0,20.45pt" to="465pt,21.65pt" o:gfxdata="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" strokecolor="black [3200]" strokeweight=".5pt">
                 <v:stroke joinstyle="miter"/>
@@ -2336,14 +2336,7 @@
           <w:rFonts w:eastAsiaTheme="minorEastAsia"/>
           <w:lang w:val="ru-RU" w:eastAsia="zh-TW"/>
         </w:rPr>
-        <w:t>и</w:t>
-      </w:r>
-      <w:r>
-        <w:rPr>
-          <w:rFonts w:eastAsiaTheme="minorEastAsia"/>
-          <w:lang w:val="ru-RU" w:eastAsia="zh-TW"/>
-        </w:rPr>
-        <w:t>м</w:t>
+        <w:t>им</w:t>
       </w:r>
       <w:r>
         <w:rPr>
@@ -2384,12 +2377,68 @@
     <w:p>
       <w:pPr>
         <w:spacing w:after="0" w:line="360" w:lineRule="auto"/>
+        <w:ind w:left="0" w:right="0" w:firstLine="0"/>
+        <w:rPr>
+          <w:rFonts w:eastAsiaTheme="minorEastAsia"/>
+          <w:lang w:val="ru-RU" w:eastAsia="zh-TW"/>
+        </w:rPr>
+      </w:pPr>
+    </w:p>
+    <w:p>
+      <w:pPr>
+        <w:spacing w:after="0" w:line="360" w:lineRule="auto"/>
         <w:ind w:left="0" w:right="0" w:firstLine="720"/>
         <w:rPr>
           <w:rFonts w:eastAsiaTheme="minorEastAsia"/>
           <w:lang w:val="ru-RU" w:eastAsia="zh-TW"/>
         </w:rPr>
       </w:pPr>
+      <w:r>
+        <w:rPr>
+          <w:rFonts w:eastAsiaTheme="minorEastAsia"/>
+          <w:lang w:val="ru-RU" w:eastAsia="zh-TW"/>
+        </w:rPr>
+        <w:lastRenderedPageBreak/>
+        <w:t>С</w:t>
+      </w:r>
+      <w:r>
+        <w:rPr>
+          <w:rFonts w:eastAsiaTheme="minorEastAsia"/>
+          <w:lang w:val="ru-RU" w:eastAsia="zh-TW"/>
+        </w:rPr>
+        <w:t xml:space="preserve">писок </w:t>
+      </w:r>
+      <w:r>
+        <w:rPr>
+          <w:rFonts w:eastAsiaTheme="minorEastAsia"/>
+          <w:lang w:val="ru-RU" w:eastAsia="zh-TW"/>
+        </w:rPr>
+        <w:t xml:space="preserve">составленных </w:t>
+      </w:r>
+      <w:r>
+        <w:rPr>
+          <w:rFonts w:eastAsiaTheme="minorEastAsia"/>
+          <w:lang w:val="ru-RU" w:eastAsia="zh-TW"/>
+        </w:rPr>
+        <w:t>требований написан ниже.</w:t>
+      </w:r>
+    </w:p>
+    <w:p>
+      <w:pPr>
+        <w:spacing w:after="0" w:line="360" w:lineRule="auto"/>
+        <w:ind w:left="0" w:right="0" w:firstLine="0"/>
+        <w:rPr>
+          <w:rFonts w:eastAsiaTheme="minorEastAsia"/>
+          <w:lang w:val="ru-RU" w:eastAsia="zh-TW"/>
+        </w:rPr>
+      </w:pPr>
+      <w:r>
+        <w:rPr>
+          <w:rFonts w:eastAsiaTheme="minorEastAsia"/>
+          <w:lang w:val="ru-RU" w:eastAsia="zh-TW"/>
+        </w:rPr>
+        <w:t>Бизнес-требования</w:t>
+      </w:r>
     </w:p>
     <w:p>
       <w:pPr>
@@ -2405,8 +2454,344 @@
           <w:rFonts w:eastAsiaTheme="minorEastAsia"/>
           <w:lang w:val="ru-RU" w:eastAsia="zh-TW"/>
         </w:rPr>
+        <w:t>БТ-1: Видение и цели проекта</w:t>
+      </w:r>
+    </w:p>
+    <w:p>
+      <w:pPr>
+        <w:spacing w:after="0" w:line="360" w:lineRule="auto"/>
+        <w:ind w:left="0" w:right="0" w:firstLine="720"/>
+        <w:rPr>
+          <w:rFonts w:eastAsiaTheme="minorEastAsia"/>
+          <w:lang w:val="ru-RU" w:eastAsia="zh-TW"/>
+        </w:rPr>
+      </w:pPr>
+      <w:r>
+        <w:rPr>
+          <w:rFonts w:eastAsiaTheme="minorEastAsia"/>
+          <w:lang w:val="ru-RU" w:eastAsia="zh-TW"/>
+        </w:rPr>
+        <w:tab/>
+        <w:t>БТ-1.1: Видение</w:t>
+      </w:r>
+      <w:r>
+        <w:rPr>
+          <w:rFonts w:eastAsiaTheme="minorEastAsia"/>
+          <w:lang w:val="ru-RU" w:eastAsia="zh-TW"/>
+        </w:rPr>
+        <w:t xml:space="preserve"> проекта</w:t>
+      </w:r>
+      <w:r>
+        <w:rPr>
+          <w:rFonts w:eastAsiaTheme="minorEastAsia"/>
+          <w:lang w:val="ru-RU" w:eastAsia="zh-TW"/>
+        </w:rPr>
+        <w:t>.</w:t>
+      </w:r>
+    </w:p>
+    <w:p>
+      <w:pPr>
+        <w:spacing w:after="0" w:line="360" w:lineRule="auto"/>
+        <w:ind w:left="1440" w:right="0" w:firstLine="720"/>
+        <w:rPr>
+          <w:rFonts w:eastAsiaTheme="minorEastAsia"/>
+          <w:lang w:val="ru-RU" w:eastAsia="zh-TW"/>
+        </w:rPr>
+      </w:pPr>
+      <w:r>
+        <w:rPr>
+          <w:rFonts w:eastAsiaTheme="minorEastAsia"/>
+          <w:lang w:val="ru-RU" w:eastAsia="zh-TW"/>
+        </w:rPr>
+        <w:t>Создать веб-инструмент для управления домашними заданиями, который станет незаменимым помощником для пользователей всех возрастов. Проект будет объединять интуитивно понятный интерфейс, интеллектуальные алгоритмы оптимального расчёта времени начала выполнения задач и интеграцию с популярными календарными сервисами. Это позволит пользователям не только структурировать свой рабочий процесс, но и существенно снизить уровень стресса, связанного с дедлайнами и перегрузками.</w:t>
+      </w:r>
+    </w:p>
+    <w:p>
+      <w:pPr>
+        <w:spacing w:after="0" w:line="360" w:lineRule="auto"/>
+        <w:ind w:left="0" w:right="0" w:firstLine="0"/>
+        <w:rPr>
+          <w:rFonts w:eastAsiaTheme="minorEastAsia"/>
+          <w:lang w:val="ru-RU" w:eastAsia="zh-TW"/>
+        </w:rPr>
+      </w:pPr>
+      <w:r>
+        <w:rPr>
+          <w:rFonts w:eastAsiaTheme="minorEastAsia"/>
+          <w:lang w:val="ru-RU" w:eastAsia="zh-TW"/>
+        </w:rPr>
+        <w:tab/>
+      </w:r>
+      <w:r>
+        <w:rPr>
+          <w:rFonts w:eastAsiaTheme="minorEastAsia"/>
+          <w:lang w:val="ru-RU" w:eastAsia="zh-TW"/>
+        </w:rPr>
+        <w:tab/>
+      </w:r>
+      <w:r>
+        <w:rPr>
+          <w:rFonts w:eastAsiaTheme="minorEastAsia"/>
+          <w:lang w:val="ru-RU" w:eastAsia="zh-TW"/>
+        </w:rPr>
+        <w:t>БТ-1.</w:t>
+      </w:r>
+      <w:r>
+        <w:rPr>
+          <w:rFonts w:eastAsiaTheme="minorEastAsia"/>
+          <w:lang w:val="ru-RU" w:eastAsia="zh-TW"/>
+        </w:rPr>
+        <w:t>2</w:t>
+      </w:r>
+      <w:r>
+        <w:rPr>
+          <w:rFonts w:eastAsiaTheme="minorEastAsia"/>
+          <w:lang w:val="ru-RU" w:eastAsia="zh-TW"/>
+        </w:rPr>
+        <w:t xml:space="preserve">: </w:t>
+      </w:r>
+      <w:r>
+        <w:rPr>
+          <w:rFonts w:eastAsiaTheme="minorEastAsia"/>
+          <w:lang w:val="ru-RU" w:eastAsia="zh-TW"/>
+        </w:rPr>
+        <w:t>Цели проекта</w:t>
+      </w:r>
+    </w:p>
+    <w:p>
+      <w:pPr>
+        <w:spacing w:after="0" w:line="360" w:lineRule="auto"/>
+        <w:ind w:left="1440" w:right="0" w:firstLine="0"/>
+        <w:rPr>
+          <w:rFonts w:eastAsiaTheme="minorEastAsia"/>
+          <w:lang w:val="ru-RU" w:eastAsia="zh-TW"/>
+        </w:rPr>
+      </w:pPr>
+      <w:r>
+        <w:rPr>
+          <w:rFonts w:eastAsiaTheme="minorEastAsia"/>
+          <w:lang w:val="ru-RU" w:eastAsia="zh-TW"/>
+        </w:rPr>
+        <w:tab/>
+      </w:r>
+      <w:r>
+        <w:rPr>
+          <w:rFonts w:eastAsiaTheme="minorEastAsia"/>
+          <w:lang w:val="ru-RU" w:eastAsia="zh-TW"/>
+        </w:rPr>
+        <w:t>БТ-1.2</w:t>
+      </w:r>
+      <w:r>
+        <w:rPr>
+          <w:rFonts w:eastAsiaTheme="minorEastAsia"/>
+          <w:lang w:val="ru-RU" w:eastAsia="zh-TW"/>
+        </w:rPr>
+        <w:t>.1</w:t>
+      </w:r>
+      <w:r>
+        <w:rPr>
+          <w:rFonts w:eastAsiaTheme="minorEastAsia"/>
+          <w:lang w:val="ru-RU" w:eastAsia="zh-TW"/>
+        </w:rPr>
+        <w:t xml:space="preserve">: </w:t>
+      </w:r>
+      <w:r>
+        <w:rPr>
+          <w:rFonts w:eastAsiaTheme="minorEastAsia"/>
+          <w:lang w:val="ru-RU" w:eastAsia="zh-TW"/>
+        </w:rPr>
+        <w:t>Реализовать алгоритм, рассчитывающий оптимальное время начала выполнения заданий с учётом дедлайна, длительности и приоритета, с точностью не менее 90%.</w:t>
+      </w:r>
+    </w:p>
+    <w:p>
+      <w:pPr>
+        <w:spacing w:after="0" w:line="360" w:lineRule="auto"/>
+        <w:ind w:left="1440" w:right="0" w:firstLine="720"/>
+        <w:rPr>
+          <w:rFonts w:eastAsiaTheme="minorEastAsia"/>
+          <w:lang w:val="ru-RU" w:eastAsia="zh-TW"/>
+        </w:rPr>
+      </w:pPr>
+      <w:r>
+        <w:rPr>
+          <w:rFonts w:eastAsiaTheme="minorEastAsia"/>
+          <w:lang w:val="ru-RU" w:eastAsia="zh-TW"/>
+        </w:rPr>
+        <w:t>БТ-1.2.</w:t>
+      </w:r>
+      <w:r>
+        <w:rPr>
+          <w:rFonts w:eastAsiaTheme="minorEastAsia"/>
+          <w:lang w:val="ru-RU" w:eastAsia="zh-TW"/>
+        </w:rPr>
+        <w:t>2</w:t>
+      </w:r>
+      <w:r>
+        <w:rPr>
+          <w:rFonts w:eastAsiaTheme="minorEastAsia"/>
+          <w:lang w:val="ru-RU" w:eastAsia="zh-TW"/>
+        </w:rPr>
+        <w:t xml:space="preserve">: </w:t>
+      </w:r>
+      <w:r>
+        <w:rPr>
+          <w:rFonts w:eastAsiaTheme="minorEastAsia"/>
+          <w:lang w:val="ru-RU" w:eastAsia="zh-TW"/>
+        </w:rPr>
+        <w:t>Сократить время, затрачиваемое на ручное планирование, минимум на 50% по сравнению с традиционными методами.</w:t>
+      </w:r>
+    </w:p>
+    <w:p>
+      <w:pPr>
+        <w:spacing w:after="0" w:line="360" w:lineRule="auto"/>
+        <w:ind w:left="1440" w:right="0" w:firstLine="720"/>
+        <w:rPr>
+          <w:rFonts w:eastAsiaTheme="minorEastAsia"/>
+          <w:lang w:val="ru-RU" w:eastAsia="zh-TW"/>
+        </w:rPr>
+      </w:pPr>
+      <w:r>
+        <w:rPr>
+          <w:rFonts w:eastAsiaTheme="minorEastAsia"/>
+          <w:lang w:val="ru-RU" w:eastAsia="zh-TW"/>
+        </w:rPr>
+        <w:t>БТ-1.2.</w:t>
+      </w:r>
+      <w:r>
+        <w:rPr>
+          <w:rFonts w:eastAsiaTheme="minorEastAsia"/>
+          <w:lang w:val="ru-RU" w:eastAsia="zh-TW"/>
+        </w:rPr>
+        <w:t>3</w:t>
+      </w:r>
+      <w:r>
+        <w:rPr>
+          <w:rFonts w:eastAsiaTheme="minorEastAsia"/>
+          <w:lang w:val="ru-RU" w:eastAsia="zh-TW"/>
+        </w:rPr>
+        <w:t xml:space="preserve">: </w:t>
+      </w:r>
+      <w:r>
+        <w:rPr>
+          <w:rFonts w:eastAsiaTheme="minorEastAsia"/>
+          <w:lang w:val="ru-RU" w:eastAsia="zh-TW"/>
+        </w:rPr>
+        <w:t>Обеспечить корректную синхронизацию с Google и Yandex календарями, чтобы импорт и экспорт данных происходил без потери информации.</w:t>
+      </w:r>
+    </w:p>
+    <w:p>
+      <w:pPr>
+        <w:spacing w:after="0" w:line="360" w:lineRule="auto"/>
+        <w:ind w:left="1440" w:right="0" w:firstLine="720"/>
+        <w:rPr>
+          <w:rFonts w:eastAsiaTheme="minorEastAsia"/>
+          <w:lang w:val="ru-RU" w:eastAsia="zh-TW"/>
+        </w:rPr>
+      </w:pPr>
+      <w:r>
+        <w:rPr>
+          <w:rFonts w:eastAsiaTheme="minorEastAsia"/>
+          <w:lang w:val="ru-RU" w:eastAsia="zh-TW"/>
+        </w:rPr>
+        <w:t>БТ-1.2.</w:t>
+      </w:r>
+      <w:r>
+        <w:rPr>
+          <w:rFonts w:eastAsiaTheme="minorEastAsia"/>
+          <w:lang w:val="ru-RU" w:eastAsia="zh-TW"/>
+        </w:rPr>
+        <w:t>4</w:t>
+      </w:r>
+      <w:r>
+        <w:rPr>
+          <w:rFonts w:eastAsiaTheme="minorEastAsia"/>
+          <w:lang w:val="ru-RU" w:eastAsia="zh-TW"/>
+        </w:rPr>
+        <w:t xml:space="preserve">: </w:t>
+      </w:r>
+      <w:r>
+        <w:rPr>
+          <w:rFonts w:eastAsiaTheme="minorEastAsia"/>
+          <w:lang w:val="ru-RU" w:eastAsia="zh-TW"/>
+        </w:rPr>
+        <w:t>Предусмотреть возможность задания повторяемости, зависимостей, ручного регулирования приоритетов (по 5-уровневой шкале) и статусов для точной адаптации под индивидуальные потребности.</w:t>
+      </w:r>
+    </w:p>
+    <w:p>
+      <w:pPr>
+        <w:spacing w:after="0" w:line="360" w:lineRule="auto"/>
+        <w:ind w:left="1440" w:right="0" w:firstLine="720"/>
+        <w:rPr>
+          <w:rFonts w:eastAsiaTheme="minorEastAsia"/>
+          <w:lang w:val="ru-RU" w:eastAsia="zh-TW"/>
+        </w:rPr>
+      </w:pPr>
+      <w:r>
+        <w:rPr>
+          <w:rFonts w:eastAsiaTheme="minorEastAsia"/>
+          <w:lang w:val="ru-RU" w:eastAsia="zh-TW"/>
+        </w:rPr>
+        <w:t>БТ-1.2.</w:t>
+      </w:r>
+      <w:r>
+        <w:rPr>
+          <w:rFonts w:eastAsiaTheme="minorEastAsia"/>
+          <w:lang w:val="ru-RU" w:eastAsia="zh-TW"/>
+        </w:rPr>
+        <w:t>5</w:t>
+      </w:r>
+      <w:r>
+        <w:rPr>
+          <w:rFonts w:eastAsiaTheme="minorEastAsia"/>
+          <w:lang w:val="ru-RU" w:eastAsia="zh-TW"/>
+        </w:rPr>
+        <w:t xml:space="preserve">: </w:t>
+      </w:r>
+      <w:r>
+        <w:rPr>
+          <w:rFonts w:eastAsiaTheme="minorEastAsia"/>
+          <w:lang w:val="ru-RU" w:eastAsia="zh-TW"/>
+        </w:rPr>
+        <w:t>Внедрить систему уведомлений и визуального выделения для оперативного реагирования на приближающиеся дедлайны.</w:t>
+      </w:r>
+    </w:p>
+    <w:p>
+      <w:pPr>
+        <w:spacing w:after="0" w:line="360" w:lineRule="auto"/>
+        <w:ind w:left="1440" w:right="0" w:firstLine="720"/>
+        <w:rPr>
+          <w:rFonts w:eastAsiaTheme="minorEastAsia"/>
+          <w:lang w:val="ru-RU" w:eastAsia="zh-TW"/>
+        </w:rPr>
+      </w:pPr>
+      <w:r>
+        <w:rPr>
+          <w:rFonts w:eastAsiaTheme="minorEastAsia"/>
+          <w:lang w:val="ru-RU" w:eastAsia="zh-TW"/>
+        </w:rPr>
         <w:lastRenderedPageBreak/>
-        <w:t>Цели проекта обозначены ниже.</w:t>
+        <w:t>БТ-1.2.</w:t>
+      </w:r>
+      <w:r>
+        <w:rPr>
+          <w:rFonts w:eastAsiaTheme="minorEastAsia"/>
+          <w:lang w:val="ru-RU" w:eastAsia="zh-TW"/>
+        </w:rPr>
+        <w:t>6</w:t>
+      </w:r>
+      <w:r>
+        <w:rPr>
+          <w:rFonts w:eastAsiaTheme="minorEastAsia"/>
+          <w:lang w:val="ru-RU" w:eastAsia="zh-TW"/>
+        </w:rPr>
+        <w:t xml:space="preserve">: </w:t>
+      </w:r>
+      <w:r>
+        <w:rPr>
+          <w:rFonts w:eastAsiaTheme="minorEastAsia"/>
+          <w:lang w:val="ru-RU" w:eastAsia="zh-TW"/>
+        </w:rPr>
+        <w:t>Обеспечить стабильную работу системы даже при большом объёме данных, минимизируя случаи некорректного расчёта стартового времени выполнения.</w:t>
       </w:r>
     </w:p>
     <w:p>
@@ -2423,7 +2808,218 @@
           <w:rFonts w:eastAsiaTheme="minorEastAsia"/>
           <w:lang w:val="ru-RU" w:eastAsia="zh-TW"/>
         </w:rPr>
-        <w:t>Суть проекта</w:t>
+        <w:t>БТ-2: Цели бизнеса</w:t>
+      </w:r>
+    </w:p>
+    <w:p>
+      <w:pPr>
+        <w:spacing w:after="0" w:line="360" w:lineRule="auto"/>
+        <w:ind w:left="720" w:right="0" w:firstLine="720"/>
+        <w:rPr>
+          <w:rFonts w:eastAsiaTheme="minorEastAsia"/>
+          <w:lang w:val="ru-RU" w:eastAsia="zh-TW"/>
+        </w:rPr>
+      </w:pPr>
+      <w:r>
+        <w:rPr>
+          <w:rFonts w:eastAsiaTheme="minorEastAsia"/>
+          <w:lang w:val="ru-RU" w:eastAsia="zh-TW"/>
+        </w:rPr>
+        <w:t>БТ-</w:t>
+      </w:r>
+      <w:r>
+        <w:rPr>
+          <w:rFonts w:eastAsiaTheme="minorEastAsia"/>
+          <w:lang w:val="ru-RU" w:eastAsia="zh-TW"/>
+        </w:rPr>
+        <w:t>2</w:t>
+      </w:r>
+      <w:r>
+        <w:rPr>
+          <w:rFonts w:eastAsiaTheme="minorEastAsia"/>
+          <w:lang w:val="ru-RU" w:eastAsia="zh-TW"/>
+        </w:rPr>
+        <w:t>.1</w:t>
+      </w:r>
+      <w:r>
+        <w:rPr>
+          <w:rFonts w:eastAsiaTheme="minorEastAsia"/>
+          <w:lang w:val="ru-RU" w:eastAsia="zh-TW"/>
+        </w:rPr>
+        <w:t xml:space="preserve">: </w:t>
+      </w:r>
+      <w:r>
+        <w:rPr>
+          <w:rFonts w:eastAsiaTheme="minorEastAsia"/>
+          <w:lang w:val="ru-RU" w:eastAsia="zh-TW"/>
+        </w:rPr>
+        <w:t>Привлечь широкую аудиторию (школьники, студенты, другие категории) с целевым приростом активных пользователей 50–100% ежегодно.</w:t>
+      </w:r>
+    </w:p>
+    <w:p>
+      <w:pPr>
+        <w:spacing w:after="0" w:line="360" w:lineRule="auto"/>
+        <w:ind w:left="720" w:right="0" w:firstLine="720"/>
+        <w:rPr>
+          <w:rFonts w:eastAsiaTheme="minorEastAsia"/>
+          <w:lang w:val="ru-RU" w:eastAsia="zh-TW"/>
+        </w:rPr>
+      </w:pPr>
+      <w:r>
+        <w:rPr>
+          <w:rFonts w:eastAsiaTheme="minorEastAsia"/>
+          <w:lang w:val="ru-RU" w:eastAsia="zh-TW"/>
+        </w:rPr>
+        <w:t>БТ-2.</w:t>
+      </w:r>
+      <w:r>
+        <w:rPr>
+          <w:rFonts w:eastAsiaTheme="minorEastAsia"/>
+          <w:lang w:val="ru-RU" w:eastAsia="zh-TW"/>
+        </w:rPr>
+        <w:t>2</w:t>
+      </w:r>
+      <w:r>
+        <w:rPr>
+          <w:rFonts w:eastAsiaTheme="minorEastAsia"/>
+          <w:lang w:val="ru-RU" w:eastAsia="zh-TW"/>
+        </w:rPr>
+        <w:t xml:space="preserve">: </w:t>
+      </w:r>
+      <w:r>
+        <w:rPr>
+          <w:rFonts w:eastAsiaTheme="minorEastAsia"/>
+          <w:lang w:val="ru-RU" w:eastAsia="zh-TW"/>
+        </w:rPr>
+        <w:t>Создать позитивный имидж продукта как надёжного и инновационного инструмента для планирования, повысив узнаваемость за счёт целевых маркетинговых кампаний и сотрудничества с образовательными платформами.</w:t>
+      </w:r>
+    </w:p>
+    <w:p>
+      <w:pPr>
+        <w:spacing w:after="0" w:line="360" w:lineRule="auto"/>
+        <w:ind w:left="720" w:right="0" w:firstLine="720"/>
+        <w:rPr>
+          <w:rFonts w:eastAsiaTheme="minorEastAsia"/>
+          <w:lang w:val="ru-RU" w:eastAsia="zh-TW"/>
+        </w:rPr>
+      </w:pPr>
+      <w:r>
+        <w:rPr>
+          <w:rFonts w:eastAsiaTheme="minorEastAsia"/>
+          <w:lang w:val="ru-RU" w:eastAsia="zh-TW"/>
+        </w:rPr>
+        <w:t>БТ-2.</w:t>
+      </w:r>
+      <w:r>
+        <w:rPr>
+          <w:rFonts w:eastAsiaTheme="minorEastAsia"/>
+          <w:lang w:val="ru-RU" w:eastAsia="zh-TW"/>
+        </w:rPr>
+        <w:t>3</w:t>
+      </w:r>
+      <w:r>
+        <w:rPr>
+          <w:rFonts w:eastAsiaTheme="minorEastAsia"/>
+          <w:lang w:val="ru-RU" w:eastAsia="zh-TW"/>
+        </w:rPr>
+        <w:t xml:space="preserve">: </w:t>
+      </w:r>
+      <w:r>
+        <w:rPr>
+          <w:rFonts w:eastAsiaTheme="minorEastAsia"/>
+          <w:lang w:val="ru-RU" w:eastAsia="zh-TW"/>
+        </w:rPr>
+        <w:t xml:space="preserve">Достичь уровня удовлетворённости не ниже 80% по результатам опросов, постоянно улучшая интерфейс, функционал и интеграции </w:t>
+      </w:r>
+      <w:r>
+        <w:rPr>
+          <w:rFonts w:eastAsiaTheme="minorEastAsia"/>
+          <w:lang w:val="ru-RU" w:eastAsia="zh-TW"/>
+        </w:rPr>
+        <w:t>с календарями и другими сервисами</w:t>
+      </w:r>
+      <w:r>
+        <w:rPr>
+          <w:rFonts w:eastAsiaTheme="minorEastAsia"/>
+          <w:lang w:val="ru-RU" w:eastAsia="zh-TW"/>
+        </w:rPr>
+        <w:t>.</w:t>
+      </w:r>
+    </w:p>
+    <w:p>
+      <w:pPr>
+        <w:spacing w:after="0" w:line="360" w:lineRule="auto"/>
+        <w:ind w:left="720" w:right="0" w:firstLine="720"/>
+        <w:rPr>
+          <w:rFonts w:eastAsiaTheme="minorEastAsia"/>
+          <w:lang w:val="ru-RU" w:eastAsia="zh-TW"/>
+        </w:rPr>
+      </w:pPr>
+      <w:r>
+        <w:rPr>
+          <w:rFonts w:eastAsiaTheme="minorEastAsia"/>
+          <w:lang w:val="ru-RU" w:eastAsia="zh-TW"/>
+        </w:rPr>
+        <w:t>БТ-2.</w:t>
+      </w:r>
+      <w:r>
+        <w:rPr>
+          <w:rFonts w:eastAsiaTheme="minorEastAsia"/>
+          <w:lang w:val="ru-RU" w:eastAsia="zh-TW"/>
+        </w:rPr>
+        <w:t>4</w:t>
+      </w:r>
+      <w:r>
+        <w:rPr>
+          <w:rFonts w:eastAsiaTheme="minorEastAsia"/>
+          <w:lang w:val="ru-RU" w:eastAsia="zh-TW"/>
+        </w:rPr>
+        <w:t xml:space="preserve">: </w:t>
+      </w:r>
+      <w:r>
+        <w:rPr>
+          <w:rFonts w:eastAsiaTheme="minorEastAsia"/>
+          <w:lang w:val="ru-RU" w:eastAsia="zh-TW"/>
+        </w:rPr>
+        <w:t>Наладить сотрудничество с ключевыми сервисами и образовательными порталами, что позволит расширить аудиторию и усилить конкурентные преимущества.</w:t>
+      </w:r>
+    </w:p>
+    <w:p>
+      <w:pPr>
+        <w:spacing w:after="0" w:line="360" w:lineRule="auto"/>
+        <w:ind w:left="720" w:right="0" w:firstLine="720"/>
+        <w:rPr>
+          <w:rFonts w:eastAsiaTheme="minorEastAsia"/>
+          <w:lang w:val="ru-RU" w:eastAsia="zh-TW"/>
+        </w:rPr>
+      </w:pPr>
+      <w:r>
+        <w:rPr>
+          <w:rFonts w:eastAsiaTheme="minorEastAsia"/>
+          <w:lang w:val="ru-RU" w:eastAsia="zh-TW"/>
+        </w:rPr>
+        <w:t>БТ-2.</w:t>
+      </w:r>
+      <w:r>
+        <w:rPr>
+          <w:rFonts w:eastAsiaTheme="minorEastAsia"/>
+          <w:lang w:val="ru-RU" w:eastAsia="zh-TW"/>
+        </w:rPr>
+        <w:t>5</w:t>
+      </w:r>
+      <w:r>
+        <w:rPr>
+          <w:rFonts w:eastAsiaTheme="minorEastAsia"/>
+          <w:lang w:val="ru-RU" w:eastAsia="zh-TW"/>
+        </w:rPr>
+        <w:t xml:space="preserve">: </w:t>
+      </w:r>
+      <w:r>
+        <w:rPr>
+          <w:rFonts w:eastAsiaTheme="minorEastAsia"/>
+          <w:lang w:val="ru-RU" w:eastAsia="zh-TW"/>
+        </w:rPr>
+        <w:t>Несмотря на бесплатный формат, разработать стратегию для возможного введения дополнительных премиум-функций или сервисов, которые помогут обеспечить устойчивое развитие проекта в долгосрочной перспективе.</w:t>
       </w:r>
     </w:p>
     <w:p>
@@ -2440,7 +3036,62 @@
           <w:rFonts w:eastAsiaTheme="minorEastAsia"/>
           <w:lang w:val="ru-RU" w:eastAsia="zh-TW"/>
         </w:rPr>
-        <w:t>Приложение для планирования выполнения домашних заданий – это веб-инструмент, предназначенный для оптимизации распределения времени на выполнение учебных и иных заданий. Основные функции приложения включают</w:t>
+        <w:t>БТ-3: Ожидаемая ценность (бизнес-ценность)</w:t>
+      </w:r>
+    </w:p>
+    <w:p>
+      <w:pPr>
+        <w:spacing w:after="0" w:line="360" w:lineRule="auto"/>
+        <w:ind w:left="720" w:right="0" w:firstLine="720"/>
+        <w:rPr>
+          <w:rFonts w:eastAsiaTheme="minorEastAsia"/>
+          <w:lang w:val="ru-RU" w:eastAsia="zh-TW"/>
+        </w:rPr>
+      </w:pPr>
+      <w:r>
+        <w:rPr>
+          <w:rFonts w:eastAsiaTheme="minorEastAsia"/>
+          <w:lang w:val="ru-RU" w:eastAsia="zh-TW"/>
+        </w:rPr>
+        <w:t>БТ-3</w:t>
+      </w:r>
+      <w:r>
+        <w:rPr>
+          <w:rFonts w:eastAsiaTheme="minorEastAsia"/>
+          <w:lang w:val="ru-RU" w:eastAsia="zh-TW"/>
+        </w:rPr>
+        <w:t>.1</w:t>
+      </w:r>
+      <w:r>
+        <w:rPr>
+          <w:rFonts w:eastAsiaTheme="minorEastAsia"/>
+          <w:lang w:val="ru-RU" w:eastAsia="zh-TW"/>
+        </w:rPr>
+        <w:t xml:space="preserve">: </w:t>
+      </w:r>
+      <w:r>
+        <w:rPr>
+          <w:rFonts w:eastAsiaTheme="minorEastAsia"/>
+          <w:lang w:val="ru-RU" w:eastAsia="zh-TW"/>
+        </w:rPr>
+        <w:t>Оптимизированное планирование снижает временные и операционные затраты пользователей, позволяя им эффективнее использовать свое время для учебы или работы.</w:t>
+      </w:r>
+    </w:p>
+    <w:p>
+      <w:pPr>
+        <w:spacing w:after="0" w:line="360" w:lineRule="auto"/>
+        <w:ind w:left="720" w:right="0" w:firstLine="720"/>
+        <w:rPr>
+          <w:rFonts w:eastAsiaTheme="minorEastAsia"/>
+          <w:lang w:val="ru-RU" w:eastAsia="zh-TW"/>
+        </w:rPr>
+      </w:pPr>
+      <w:r>
+        <w:rPr>
+          <w:rFonts w:eastAsiaTheme="minorEastAsia"/>
+          <w:lang w:val="ru-RU" w:eastAsia="zh-TW"/>
+        </w:rPr>
+        <w:t>БТ-3</w:t>
       </w:r>
       <w:r>
         <w:rPr>
@@ -2449,185 +3100,43 @@
         </w:rPr>
         <w:t>.</w:t>
       </w:r>
-    </w:p>
-    <w:p>
-      <w:pPr>
-        <w:spacing w:after="0" w:line="360" w:lineRule="auto"/>
-        <w:ind w:left="0" w:right="0" w:firstLine="720"/>
-        <w:rPr>
-          <w:rFonts w:eastAsiaTheme="minorEastAsia"/>
-          <w:lang w:val="ru-RU" w:eastAsia="zh-TW"/>
-        </w:rPr>
-      </w:pPr>
-      <w:r>
-        <w:rPr>
-          <w:rFonts w:eastAsiaTheme="minorEastAsia"/>
-          <w:lang w:val="ru-RU" w:eastAsia="zh-TW"/>
-        </w:rPr>
-        <w:t xml:space="preserve">1. </w:t>
-      </w:r>
-      <w:r>
-        <w:rPr>
-          <w:rFonts w:eastAsiaTheme="minorEastAsia"/>
-          <w:lang w:val="ru-RU" w:eastAsia="zh-TW"/>
-        </w:rPr>
-        <w:t xml:space="preserve">Создание и управление заданиями: пользователь может создать задание, указав его </w:t>
-      </w:r>
-      <w:r>
-        <w:rPr>
-          <w:rFonts w:eastAsiaTheme="minorEastAsia"/>
-          <w:lang w:val="ru-RU" w:eastAsia="zh-TW"/>
-        </w:rPr>
-        <w:t xml:space="preserve">название, описание, </w:t>
-      </w:r>
-      <w:r>
-        <w:rPr>
-          <w:rFonts w:eastAsiaTheme="minorEastAsia"/>
-          <w:lang w:val="ru-RU" w:eastAsia="zh-TW"/>
-        </w:rPr>
-        <w:t>длительность, дедлайн, приоритет (по 5-уровневой шкале: очень высокий, высокий, нормальный, низкий, очень низкий)</w:t>
-      </w:r>
-      <w:r>
-        <w:rPr>
-          <w:rFonts w:eastAsiaTheme="minorEastAsia"/>
-          <w:lang w:val="ru-RU" w:eastAsia="zh-TW"/>
-        </w:rPr>
-        <w:t xml:space="preserve"> (можно глобально настроить как сильно приоритет влияет на эффективный дедлайн)</w:t>
-      </w:r>
-      <w:r>
-        <w:rPr>
-          <w:rFonts w:eastAsiaTheme="minorEastAsia"/>
-          <w:lang w:val="ru-RU" w:eastAsia="zh-TW"/>
-        </w:rPr>
-        <w:t xml:space="preserve"> и текущий статус (к выполнению, выполняется, на паузе, отменено, выполнено, удалено).</w:t>
-      </w:r>
-    </w:p>
-    <w:p>
-      <w:pPr>
-        <w:spacing w:after="0" w:line="360" w:lineRule="auto"/>
-        <w:ind w:left="0" w:right="0" w:firstLine="720"/>
-        <w:rPr>
-          <w:rFonts w:eastAsiaTheme="minorEastAsia"/>
-          <w:lang w:val="ru-RU" w:eastAsia="zh-TW"/>
-        </w:rPr>
-      </w:pPr>
-      <w:r>
-        <w:rPr>
-          <w:rFonts w:eastAsiaTheme="minorEastAsia"/>
-          <w:lang w:val="ru-RU" w:eastAsia="zh-TW"/>
-        </w:rPr>
-        <w:t xml:space="preserve">2. </w:t>
-      </w:r>
-      <w:r>
-        <w:rPr>
-          <w:rFonts w:eastAsiaTheme="minorEastAsia"/>
-          <w:lang w:val="ru-RU" w:eastAsia="zh-TW"/>
-        </w:rPr>
-        <w:t>Автоматический расчет времени начала выполнения: система на основе заданного дедлайна</w:t>
-      </w:r>
-      <w:r>
-        <w:rPr>
-          <w:rFonts w:eastAsiaTheme="minorEastAsia"/>
-          <w:lang w:val="ru-RU" w:eastAsia="zh-TW"/>
-        </w:rPr>
-        <w:t xml:space="preserve">, </w:t>
-      </w:r>
-      <w:r>
-        <w:rPr>
-          <w:rFonts w:eastAsiaTheme="minorEastAsia"/>
-          <w:lang w:val="ru-RU" w:eastAsia="zh-TW"/>
-        </w:rPr>
-        <w:t>оценочного времени выполнения</w:t>
-      </w:r>
-      <w:r>
-        <w:rPr>
-          <w:rFonts w:eastAsiaTheme="minorEastAsia"/>
-          <w:lang w:val="ru-RU" w:eastAsia="zh-TW"/>
-        </w:rPr>
-        <w:t>,</w:t>
-      </w:r>
-      <w:r>
-        <w:rPr>
-          <w:rFonts w:eastAsiaTheme="minorEastAsia"/>
-          <w:lang w:val="ru-RU" w:eastAsia="zh-TW"/>
-        </w:rPr>
-        <w:t xml:space="preserve"> </w:t>
-      </w:r>
-      <w:r>
-        <w:rPr>
-          <w:rFonts w:eastAsiaTheme="minorEastAsia"/>
-          <w:lang w:val="ru-RU" w:eastAsia="zh-TW"/>
-        </w:rPr>
-        <w:t>приоритета</w:t>
-      </w:r>
-      <w:r>
-        <w:rPr>
-          <w:rFonts w:eastAsiaTheme="minorEastAsia"/>
-          <w:lang w:val="ru-RU" w:eastAsia="zh-TW"/>
-        </w:rPr>
-        <w:t xml:space="preserve"> и компоновки соседних заданий </w:t>
-      </w:r>
-      <w:r>
-        <w:rPr>
-          <w:rFonts w:eastAsiaTheme="minorEastAsia"/>
-          <w:lang w:val="ru-RU" w:eastAsia="zh-TW"/>
-        </w:rPr>
-        <w:t>определяет «наиболее поздний момент начала выполнения», позволяющий успеть завершить задачу в срок.</w:t>
-      </w:r>
-    </w:p>
-    <w:p>
-      <w:pPr>
-        <w:spacing w:after="0" w:line="360" w:lineRule="auto"/>
-        <w:ind w:left="0" w:right="0" w:firstLine="720"/>
-        <w:rPr>
-          <w:rFonts w:eastAsiaTheme="minorEastAsia"/>
-          <w:lang w:val="ru-RU" w:eastAsia="zh-TW"/>
-        </w:rPr>
-      </w:pPr>
-      <w:r>
-        <w:rPr>
-          <w:rFonts w:eastAsiaTheme="minorEastAsia"/>
-          <w:lang w:val="ru-RU" w:eastAsia="zh-TW"/>
-        </w:rPr>
-        <w:t xml:space="preserve">3. </w:t>
-      </w:r>
-      <w:r>
-        <w:rPr>
-          <w:rFonts w:eastAsiaTheme="minorEastAsia"/>
-          <w:lang w:val="ru-RU" w:eastAsia="zh-TW"/>
-        </w:rPr>
-        <w:t>Интеграция с календарями: возможность импорта заданий из Google и Yandex календарей, а также визуальное отображение задач как в календарном виде, так и в виде списка.</w:t>
-      </w:r>
-    </w:p>
-    <w:p>
-      <w:pPr>
-        <w:spacing w:after="0" w:line="360" w:lineRule="auto"/>
-        <w:ind w:left="0" w:right="0" w:firstLine="720"/>
-        <w:rPr>
-          <w:rFonts w:eastAsiaTheme="minorEastAsia"/>
-          <w:lang w:val="ru-RU" w:eastAsia="zh-TW"/>
-        </w:rPr>
-      </w:pPr>
-      <w:r>
-        <w:rPr>
-          <w:rFonts w:eastAsiaTheme="minorEastAsia"/>
-          <w:lang w:val="ru-RU" w:eastAsia="zh-TW"/>
-        </w:rPr>
-        <w:t xml:space="preserve">4. </w:t>
-      </w:r>
-      <w:r>
-        <w:rPr>
-          <w:rFonts w:eastAsiaTheme="minorEastAsia"/>
-          <w:lang w:val="ru-RU" w:eastAsia="zh-TW"/>
-        </w:rPr>
-        <w:t>Поддержка повторяющихся заданий и зависимостей: пользователь может задать повторяемость задания, указать интервалы повторений, а также установить зависимость выполнения одного задания от завершения другого</w:t>
-      </w:r>
-      <w:r>
-        <w:rPr>
-          <w:rFonts w:eastAsiaTheme="minorEastAsia"/>
-          <w:lang w:val="ru-RU" w:eastAsia="zh-TW"/>
-        </w:rPr>
-        <w:t xml:space="preserve"> (отдельным экземплярам повторяющихся заданий можно также ставить зависимости)</w:t>
+      <w:r>
+        <w:rPr>
+          <w:rFonts w:eastAsiaTheme="minorEastAsia"/>
+          <w:lang w:val="ru-RU" w:eastAsia="zh-TW"/>
+        </w:rPr>
+        <w:t>2</w:t>
+      </w:r>
+      <w:r>
+        <w:rPr>
+          <w:rFonts w:eastAsiaTheme="minorEastAsia"/>
+          <w:lang w:val="ru-RU" w:eastAsia="zh-TW"/>
+        </w:rPr>
+        <w:t xml:space="preserve">: </w:t>
+      </w:r>
+      <w:r>
+        <w:rPr>
+          <w:rFonts w:eastAsiaTheme="minorEastAsia"/>
+          <w:lang w:val="ru-RU" w:eastAsia="zh-TW"/>
+        </w:rPr>
+        <w:t>Инновационный подход к автоматизации планирования задач и интеграция с популярными календарными сервисами формируют уникальное предложение на рынке, выделяя продукт среди конкурентов.</w:t>
+      </w:r>
+    </w:p>
+    <w:p>
+      <w:pPr>
+        <w:spacing w:after="0" w:line="360" w:lineRule="auto"/>
+        <w:ind w:left="720" w:right="0" w:firstLine="720"/>
+        <w:rPr>
+          <w:rFonts w:eastAsiaTheme="minorEastAsia"/>
+          <w:lang w:val="ru-RU" w:eastAsia="zh-TW"/>
+        </w:rPr>
+      </w:pPr>
+      <w:r>
+        <w:rPr>
+          <w:rFonts w:eastAsiaTheme="minorEastAsia"/>
+          <w:lang w:val="ru-RU" w:eastAsia="zh-TW"/>
+        </w:rPr>
+        <w:t>БТ-3</w:t>
       </w:r>
       <w:r>
         <w:rPr>
@@ -2636,812 +3145,471 @@
         </w:rPr>
         <w:t>.</w:t>
       </w:r>
-    </w:p>
-    <w:p>
-      <w:pPr>
-        <w:spacing w:after="0" w:line="360" w:lineRule="auto"/>
-        <w:ind w:left="0" w:right="0" w:firstLine="720"/>
-        <w:rPr>
-          <w:rFonts w:eastAsiaTheme="minorEastAsia"/>
-          <w:lang w:val="ru-RU" w:eastAsia="zh-TW"/>
-        </w:rPr>
-      </w:pPr>
-      <w:r>
-        <w:rPr>
-          <w:rFonts w:eastAsiaTheme="minorEastAsia"/>
-          <w:lang w:val="ru-RU" w:eastAsia="zh-TW"/>
-        </w:rPr>
-        <w:t xml:space="preserve">5. </w:t>
-      </w:r>
-      <w:r>
-        <w:rPr>
-          <w:rFonts w:eastAsiaTheme="minorEastAsia"/>
-          <w:lang w:val="ru-RU" w:eastAsia="zh-TW"/>
-        </w:rPr>
-        <w:t>Уведомления и визуальное выделение: система уведомляет пользователя о приближении дедлайнов и просроченных заданиях (задачи выдел</w:t>
-      </w:r>
-      <w:r>
-        <w:rPr>
-          <w:rFonts w:eastAsiaTheme="minorEastAsia"/>
-          <w:lang w:val="ru-RU" w:eastAsia="zh-TW"/>
-        </w:rPr>
-        <w:t>яются</w:t>
-      </w:r>
-      <w:r>
-        <w:rPr>
-          <w:rFonts w:eastAsiaTheme="minorEastAsia"/>
-          <w:lang w:val="ru-RU" w:eastAsia="zh-TW"/>
-        </w:rPr>
-        <w:t xml:space="preserve"> цветом), что помогает вовремя реагировать на изменения.</w:t>
-      </w:r>
-    </w:p>
-    <w:p>
-      <w:pPr>
-        <w:spacing w:after="0" w:line="360" w:lineRule="auto"/>
-        <w:ind w:left="0" w:right="0" w:firstLine="720"/>
-        <w:rPr>
-          <w:rFonts w:eastAsiaTheme="minorEastAsia"/>
-          <w:lang w:val="ru-RU" w:eastAsia="zh-TW"/>
-        </w:rPr>
-      </w:pPr>
-      <w:r>
-        <w:rPr>
-          <w:rFonts w:eastAsiaTheme="minorEastAsia"/>
-          <w:lang w:val="ru-RU" w:eastAsia="zh-TW"/>
-        </w:rPr>
-        <w:t>Метрики достижения целей</w:t>
-      </w:r>
-    </w:p>
-    <w:p>
-      <w:pPr>
-        <w:spacing w:after="0" w:line="360" w:lineRule="auto"/>
-        <w:ind w:left="0" w:right="0" w:firstLine="720"/>
-        <w:rPr>
-          <w:rFonts w:eastAsiaTheme="minorEastAsia"/>
-          <w:lang w:val="ru-RU" w:eastAsia="zh-TW"/>
-        </w:rPr>
-      </w:pPr>
-      <w:r>
-        <w:rPr>
-          <w:rFonts w:eastAsiaTheme="minorEastAsia"/>
-          <w:lang w:val="ru-RU" w:eastAsia="zh-TW"/>
-        </w:rPr>
-        <w:t xml:space="preserve">1. </w:t>
-      </w:r>
-      <w:r>
-        <w:rPr>
-          <w:rFonts w:eastAsiaTheme="minorEastAsia"/>
-          <w:lang w:val="ru-RU" w:eastAsia="zh-TW"/>
-        </w:rPr>
-        <w:t>Точность расчета времени начала выполнения: не менее 90% случаев автоматического расчета должны соответствовать реальным требованиям для выполнения задания до дедлайна.</w:t>
-      </w:r>
-    </w:p>
-    <w:p>
-      <w:pPr>
-        <w:spacing w:after="0" w:line="360" w:lineRule="auto"/>
-        <w:ind w:left="0" w:right="0" w:firstLine="720"/>
-        <w:rPr>
-          <w:rFonts w:eastAsiaTheme="minorEastAsia"/>
-          <w:lang w:val="ru-RU" w:eastAsia="zh-TW"/>
-        </w:rPr>
-      </w:pPr>
+      <w:r>
+        <w:rPr>
+          <w:rFonts w:eastAsiaTheme="minorEastAsia"/>
+          <w:lang w:val="ru-RU" w:eastAsia="zh-TW"/>
+        </w:rPr>
+        <w:t>3</w:t>
+      </w:r>
+      <w:r>
+        <w:rPr>
+          <w:rFonts w:eastAsiaTheme="minorEastAsia"/>
+          <w:lang w:val="ru-RU" w:eastAsia="zh-TW"/>
+        </w:rPr>
+        <w:t xml:space="preserve">: </w:t>
+      </w:r>
+      <w:r>
+        <w:rPr>
+          <w:rFonts w:eastAsiaTheme="minorEastAsia"/>
+          <w:lang w:val="ru-RU" w:eastAsia="zh-TW"/>
+        </w:rPr>
+        <w:t xml:space="preserve">Высокая точность алгоритмов и снижение количества просроченных заданий способствуют повышению эффективности работы </w:t>
+      </w:r>
       <w:r>
         <w:rPr>
           <w:rFonts w:eastAsiaTheme="minorEastAsia"/>
           <w:lang w:val="ru-RU" w:eastAsia="zh-TW"/>
         </w:rPr>
         <w:lastRenderedPageBreak/>
-        <w:t xml:space="preserve">2. </w:t>
-      </w:r>
-      <w:r>
-        <w:rPr>
-          <w:rFonts w:eastAsiaTheme="minorEastAsia"/>
-          <w:lang w:val="ru-RU" w:eastAsia="zh-TW"/>
-        </w:rPr>
-        <w:t>Сокращение времени планирования: время, затрачиваемое на распределение и планирование заданий, должно уменьшиться минимум на 50% по сравнению с традиционными методами ручного планирования.</w:t>
-      </w:r>
-    </w:p>
-    <w:p>
-      <w:pPr>
-        <w:spacing w:after="0" w:line="360" w:lineRule="auto"/>
-        <w:ind w:left="0" w:right="0" w:firstLine="720"/>
-        <w:rPr>
-          <w:rFonts w:eastAsiaTheme="minorEastAsia"/>
-          <w:lang w:val="ru-RU" w:eastAsia="zh-TW"/>
-        </w:rPr>
-      </w:pPr>
-      <w:r>
-        <w:rPr>
-          <w:rFonts w:eastAsiaTheme="minorEastAsia"/>
-          <w:lang w:val="ru-RU" w:eastAsia="zh-TW"/>
-        </w:rPr>
-        <w:t xml:space="preserve">3. </w:t>
-      </w:r>
-      <w:r>
-        <w:rPr>
-          <w:rFonts w:eastAsiaTheme="minorEastAsia"/>
-          <w:lang w:val="ru-RU" w:eastAsia="zh-TW"/>
-        </w:rPr>
-        <w:t>Успешная интеграция с календарями: корректная синхронизация с Google и Yandex календарями, подтвержденная тестами импорта и экспорта данных, без потери информации.</w:t>
-      </w:r>
-    </w:p>
-    <w:p>
-      <w:pPr>
-        <w:spacing w:after="0" w:line="360" w:lineRule="auto"/>
-        <w:ind w:left="0" w:right="0" w:firstLine="720"/>
-        <w:rPr>
-          <w:rFonts w:eastAsiaTheme="minorEastAsia"/>
-          <w:lang w:val="ru-RU" w:eastAsia="zh-TW"/>
-        </w:rPr>
-      </w:pPr>
-      <w:r>
-        <w:rPr>
-          <w:rFonts w:eastAsiaTheme="minorEastAsia"/>
-          <w:lang w:val="ru-RU" w:eastAsia="zh-TW"/>
-        </w:rPr>
-        <w:t xml:space="preserve">4. </w:t>
-      </w:r>
-      <w:r>
-        <w:rPr>
-          <w:rFonts w:eastAsiaTheme="minorEastAsia"/>
-          <w:lang w:val="ru-RU" w:eastAsia="zh-TW"/>
-        </w:rPr>
-        <w:t>Положительный пользовательский опыт: удовлетворенность пользователей (например, по результатам опросов) должна составлять не менее 80% положительных отзывов.</w:t>
-      </w:r>
-    </w:p>
-    <w:p>
-      <w:pPr>
-        <w:spacing w:after="0" w:line="360" w:lineRule="auto"/>
-        <w:ind w:left="0" w:right="0" w:firstLine="720"/>
-        <w:rPr>
-          <w:rFonts w:eastAsiaTheme="minorEastAsia"/>
-          <w:lang w:val="ru-RU" w:eastAsia="zh-TW"/>
-        </w:rPr>
-      </w:pPr>
-      <w:r>
-        <w:rPr>
-          <w:rFonts w:eastAsiaTheme="minorEastAsia"/>
-          <w:lang w:val="ru-RU" w:eastAsia="zh-TW"/>
-        </w:rPr>
-        <w:t xml:space="preserve">5. </w:t>
-      </w:r>
-      <w:r>
-        <w:rPr>
-          <w:rFonts w:eastAsiaTheme="minorEastAsia"/>
-          <w:lang w:val="ru-RU" w:eastAsia="zh-TW"/>
-        </w:rPr>
-        <w:t>Низкий процент ошибок в логике планирования: количество ситуаций, когда система рекомендует старт выполнения, уже прошедший или не соответствующий дедлайну, должно быть менее 5% от общего числа расчетов.</w:t>
-      </w:r>
-    </w:p>
-    <w:p>
-      <w:pPr>
-        <w:spacing w:after="0" w:line="360" w:lineRule="auto"/>
-        <w:ind w:left="0" w:right="0" w:firstLine="720"/>
-        <w:rPr>
-          <w:rFonts w:eastAsiaTheme="minorEastAsia"/>
-          <w:lang w:val="ru-RU" w:eastAsia="zh-TW"/>
-        </w:rPr>
-      </w:pPr>
-      <w:r>
-        <w:rPr>
-          <w:rFonts w:eastAsiaTheme="minorEastAsia"/>
-          <w:lang w:val="ru-RU" w:eastAsia="zh-TW"/>
-        </w:rPr>
-        <w:t>Риски:</w:t>
-      </w:r>
-    </w:p>
-    <w:p>
-      <w:pPr>
-        <w:spacing w:after="0" w:line="360" w:lineRule="auto"/>
-        <w:ind w:left="0" w:right="0" w:firstLine="720"/>
-        <w:rPr>
-          <w:rFonts w:eastAsiaTheme="minorEastAsia"/>
-          <w:lang w:val="ru-RU" w:eastAsia="zh-TW"/>
-        </w:rPr>
-      </w:pPr>
-      <w:r>
-        <w:rPr>
-          <w:rFonts w:eastAsiaTheme="minorEastAsia"/>
-          <w:lang w:val="ru-RU" w:eastAsia="zh-TW"/>
-        </w:rPr>
-        <w:t xml:space="preserve">1. </w:t>
-      </w:r>
-      <w:r>
-        <w:rPr>
-          <w:rFonts w:eastAsiaTheme="minorEastAsia"/>
-          <w:lang w:val="ru-RU" w:eastAsia="zh-TW"/>
-        </w:rPr>
-        <w:t>Некорректный расчет стартового времени: сложные зависимости между заданиями или неточная оценка длительности выполнения могут привести к неверному расчету «наиболее позднего момента начала выполнения».</w:t>
-      </w:r>
-    </w:p>
-    <w:p>
-      <w:pPr>
-        <w:spacing w:after="0" w:line="360" w:lineRule="auto"/>
-        <w:ind w:left="0" w:right="0" w:firstLine="720"/>
-        <w:rPr>
-          <w:rFonts w:eastAsiaTheme="minorEastAsia"/>
-          <w:lang w:val="ru-RU" w:eastAsia="zh-TW"/>
-        </w:rPr>
-      </w:pPr>
-      <w:r>
-        <w:rPr>
-          <w:rFonts w:eastAsiaTheme="minorEastAsia"/>
-          <w:lang w:val="ru-RU" w:eastAsia="zh-TW"/>
-        </w:rPr>
-        <w:t xml:space="preserve">2. </w:t>
-      </w:r>
-      <w:r>
-        <w:rPr>
-          <w:rFonts w:eastAsiaTheme="minorEastAsia"/>
-          <w:lang w:val="ru-RU" w:eastAsia="zh-TW"/>
-        </w:rPr>
-        <w:t>Проблемы с интеграцией календарей: возможны сбои или ошибки при импорте/экспорте данных из внешних календарей, что может вызвать дублирование или потерю информации.</w:t>
-      </w:r>
-    </w:p>
-    <w:p>
-      <w:pPr>
-        <w:spacing w:after="0" w:line="360" w:lineRule="auto"/>
-        <w:ind w:left="0" w:right="0" w:firstLine="720"/>
-        <w:rPr>
-          <w:rFonts w:eastAsiaTheme="minorEastAsia"/>
-          <w:lang w:val="ru-RU" w:eastAsia="zh-TW"/>
-        </w:rPr>
-      </w:pPr>
-      <w:r>
-        <w:rPr>
-          <w:rFonts w:eastAsiaTheme="minorEastAsia"/>
-          <w:lang w:val="ru-RU" w:eastAsia="zh-TW"/>
-        </w:rPr>
-        <w:t xml:space="preserve">3. </w:t>
-      </w:r>
-      <w:r>
-        <w:rPr>
-          <w:rFonts w:eastAsiaTheme="minorEastAsia"/>
-          <w:lang w:val="ru-RU" w:eastAsia="zh-TW"/>
-        </w:rPr>
-        <w:t>Перегруженность алгоритма планирования: большое количество заданий при ограниченном временном интервале может привести к конфликтам в расписании и вызвать путаницу у пользователя.</w:t>
-      </w:r>
-    </w:p>
-    <w:p>
-      <w:pPr>
-        <w:spacing w:after="0" w:line="360" w:lineRule="auto"/>
-        <w:ind w:left="0" w:right="0" w:firstLine="720"/>
-        <w:rPr>
-          <w:rFonts w:eastAsiaTheme="minorEastAsia"/>
-          <w:lang w:val="ru-RU" w:eastAsia="zh-TW"/>
-        </w:rPr>
-      </w:pPr>
-      <w:r>
-        <w:rPr>
-          <w:rFonts w:eastAsiaTheme="minorEastAsia"/>
-          <w:lang w:val="ru-RU" w:eastAsia="zh-TW"/>
-        </w:rPr>
-        <w:t xml:space="preserve">4. </w:t>
-      </w:r>
-      <w:r>
-        <w:rPr>
-          <w:rFonts w:eastAsiaTheme="minorEastAsia"/>
-          <w:lang w:val="ru-RU" w:eastAsia="zh-TW"/>
-        </w:rPr>
-        <w:t>Проблемы пользовательского интерфейса: недостаточная интуитивность или избыточная функциональность могут снизить эффективность работы с приложением.</w:t>
-      </w:r>
-    </w:p>
-    <w:p>
-      <w:pPr>
-        <w:spacing w:after="0" w:line="360" w:lineRule="auto"/>
-        <w:ind w:left="0" w:right="0" w:firstLine="720"/>
-        <w:rPr>
-          <w:rFonts w:eastAsiaTheme="minorEastAsia"/>
-          <w:lang w:val="ru-RU" w:eastAsia="zh-TW"/>
-        </w:rPr>
-      </w:pPr>
-      <w:r>
-        <w:rPr>
-          <w:rFonts w:eastAsiaTheme="minorEastAsia"/>
-          <w:lang w:val="ru-RU" w:eastAsia="zh-TW"/>
-        </w:rPr>
-        <w:t xml:space="preserve">5. </w:t>
-      </w:r>
-      <w:r>
-        <w:rPr>
-          <w:rFonts w:eastAsiaTheme="minorEastAsia"/>
-          <w:lang w:val="ru-RU" w:eastAsia="zh-TW"/>
-        </w:rPr>
-        <w:t>Ошибки при ручном изменении статусов: неверное или запоздалое изменение статусов заданий пользователем может нарушить логику работы системы и вызвать конфликтные ситуации в расписании.</w:t>
-      </w:r>
-    </w:p>
-    <w:p>
-      <w:pPr>
-        <w:spacing w:after="0" w:line="360" w:lineRule="auto"/>
-        <w:ind w:left="0" w:right="0" w:firstLine="720"/>
-        <w:rPr>
-          <w:rFonts w:eastAsiaTheme="minorEastAsia"/>
-          <w:lang w:val="ru-RU" w:eastAsia="zh-TW"/>
-        </w:rPr>
-      </w:pPr>
-      <w:r>
-        <w:rPr>
-          <w:rFonts w:eastAsiaTheme="minorEastAsia"/>
-          <w:lang w:val="ru-RU" w:eastAsia="zh-TW"/>
-        </w:rPr>
-        <w:t xml:space="preserve">6. </w:t>
-      </w:r>
-      <w:r>
-        <w:rPr>
-          <w:rFonts w:eastAsiaTheme="minorEastAsia"/>
-          <w:lang w:val="ru-RU" w:eastAsia="zh-TW"/>
-        </w:rPr>
-        <w:t xml:space="preserve">Ситуации невозможности автоматического размещения заданий: при наличии конфликтующих дедлайнов система может не справиться с </w:t>
-      </w:r>
+        <w:t>пользователей, что в перспективе может стать основой для дополнительных источников дохода (например, через премиум-функционал).</w:t>
+      </w:r>
+    </w:p>
+    <w:p>
+      <w:pPr>
+        <w:spacing w:after="0" w:line="360" w:lineRule="auto"/>
+        <w:ind w:left="720" w:right="0" w:firstLine="720"/>
+        <w:rPr>
+          <w:rFonts w:eastAsiaTheme="minorEastAsia"/>
+          <w:lang w:val="ru-RU" w:eastAsia="zh-TW"/>
+        </w:rPr>
+      </w:pPr>
+      <w:r>
+        <w:rPr>
+          <w:rFonts w:eastAsiaTheme="minorEastAsia"/>
+          <w:lang w:val="ru-RU" w:eastAsia="zh-TW"/>
+        </w:rPr>
+        <w:t>БТ-3</w:t>
+      </w:r>
+      <w:r>
+        <w:rPr>
+          <w:rFonts w:eastAsiaTheme="minorEastAsia"/>
+          <w:lang w:val="ru-RU" w:eastAsia="zh-TW"/>
+        </w:rPr>
+        <w:t>.</w:t>
+      </w:r>
+      <w:r>
+        <w:rPr>
+          <w:rFonts w:eastAsiaTheme="minorEastAsia"/>
+          <w:lang w:val="ru-RU" w:eastAsia="zh-TW"/>
+        </w:rPr>
+        <w:t>4</w:t>
+      </w:r>
+      <w:r>
+        <w:rPr>
+          <w:rFonts w:eastAsiaTheme="minorEastAsia"/>
+          <w:lang w:val="ru-RU" w:eastAsia="zh-TW"/>
+        </w:rPr>
+        <w:t xml:space="preserve">: </w:t>
+      </w:r>
+      <w:r>
+        <w:rPr>
+          <w:rFonts w:eastAsiaTheme="minorEastAsia"/>
+          <w:lang w:val="ru-RU" w:eastAsia="zh-TW"/>
+        </w:rPr>
+        <w:t>Реальное решение проблем планирования и своевременное информирование о дедлайнах ведут к росту удовлетворенности пользователей, стимулируя их оставлять положительные отзывы и рекомендовать продукт другим.</w:t>
+      </w:r>
+    </w:p>
+    <w:p>
+      <w:pPr>
+        <w:spacing w:after="0" w:line="360" w:lineRule="auto"/>
+        <w:ind w:left="720" w:right="0" w:firstLine="720"/>
+        <w:rPr>
+          <w:rFonts w:eastAsiaTheme="minorEastAsia"/>
+          <w:lang w:val="ru-RU" w:eastAsia="zh-TW"/>
+        </w:rPr>
+      </w:pPr>
+      <w:r>
+        <w:rPr>
+          <w:rFonts w:eastAsiaTheme="minorEastAsia"/>
+          <w:lang w:val="ru-RU" w:eastAsia="zh-TW"/>
+        </w:rPr>
+        <w:t>БТ-3</w:t>
+      </w:r>
+      <w:r>
+        <w:rPr>
+          <w:rFonts w:eastAsiaTheme="minorEastAsia"/>
+          <w:lang w:val="ru-RU" w:eastAsia="zh-TW"/>
+        </w:rPr>
+        <w:t>.</w:t>
+      </w:r>
+      <w:r>
+        <w:rPr>
+          <w:rFonts w:eastAsiaTheme="minorEastAsia"/>
+          <w:lang w:val="ru-RU" w:eastAsia="zh-TW"/>
+        </w:rPr>
+        <w:t>5</w:t>
+      </w:r>
+      <w:r>
+        <w:rPr>
+          <w:rFonts w:eastAsiaTheme="minorEastAsia"/>
+          <w:lang w:val="ru-RU" w:eastAsia="zh-TW"/>
+        </w:rPr>
+        <w:t xml:space="preserve">: </w:t>
+      </w:r>
+      <w:r>
+        <w:rPr>
+          <w:rFonts w:eastAsiaTheme="minorEastAsia"/>
+          <w:lang w:val="ru-RU" w:eastAsia="zh-TW"/>
+        </w:rPr>
+        <w:t>Возможность интеграции с внешними календарями и будущие перспективы подключения новых сервисов создают платформу, способную объединять различные инструменты управления временем, что открывает двери для стратегических партнёрств и дальнейшего роста.</w:t>
+      </w:r>
+    </w:p>
+    <w:p>
+      <w:pPr>
+        <w:spacing w:after="0" w:line="360" w:lineRule="auto"/>
+        <w:ind w:left="0" w:right="0" w:firstLine="0"/>
+        <w:rPr>
+          <w:rFonts w:eastAsiaTheme="minorEastAsia"/>
+          <w:lang w:val="ru-RU" w:eastAsia="zh-TW"/>
+        </w:rPr>
+      </w:pPr>
+      <w:r>
+        <w:rPr>
+          <w:rFonts w:eastAsiaTheme="minorEastAsia"/>
+          <w:lang w:val="ru-RU" w:eastAsia="zh-TW"/>
+        </w:rPr>
+        <w:t>Пользовательские требования</w:t>
+      </w:r>
+    </w:p>
+    <w:p>
+      <w:pPr>
+        <w:spacing w:after="0" w:line="360" w:lineRule="auto"/>
+        <w:ind w:left="0" w:right="0" w:firstLine="0"/>
+        <w:rPr>
+          <w:rFonts w:eastAsiaTheme="minorEastAsia"/>
+          <w:lang w:val="ru-RU" w:eastAsia="zh-TW"/>
+        </w:rPr>
+      </w:pPr>
+      <w:r>
+        <w:rPr>
+          <w:rFonts w:eastAsiaTheme="minorEastAsia"/>
+          <w:lang w:val="ru-RU" w:eastAsia="zh-TW"/>
+        </w:rPr>
+        <w:t>ПТ-1: Сценарии использования (Use Cases)</w:t>
+      </w:r>
+    </w:p>
+    <w:p>
+      <w:pPr>
+        <w:spacing w:after="0" w:line="360" w:lineRule="auto"/>
+        <w:ind w:left="0" w:right="0" w:firstLine="0"/>
+        <w:rPr>
+          <w:rFonts w:eastAsiaTheme="minorEastAsia"/>
+          <w:lang w:val="ru-RU" w:eastAsia="zh-TW"/>
+        </w:rPr>
+      </w:pPr>
+      <w:r>
+        <w:rPr>
+          <w:rFonts w:eastAsiaTheme="minorEastAsia"/>
+          <w:lang w:val="ru-RU" w:eastAsia="zh-TW"/>
+        </w:rPr>
+        <w:t>ПТ-2: Диаграмма сценариев использования (Use Case Diagram)</w:t>
+      </w:r>
+    </w:p>
+    <w:p>
+      <w:pPr>
+        <w:spacing w:after="0" w:line="360" w:lineRule="auto"/>
+        <w:ind w:left="0" w:right="0" w:firstLine="0"/>
+        <w:rPr>
+          <w:rFonts w:eastAsiaTheme="minorEastAsia"/>
+          <w:lang w:val="ru-RU" w:eastAsia="zh-TW"/>
+        </w:rPr>
+      </w:pPr>
+      <w:r>
+        <w:rPr>
+          <w:rFonts w:eastAsiaTheme="minorEastAsia"/>
+          <w:lang w:val="ru-RU" w:eastAsia="zh-TW"/>
+        </w:rPr>
+        <w:t>ПТ-3: Типы пользователей (User Types)</w:t>
+      </w:r>
+    </w:p>
+    <w:p>
+      <w:pPr>
+        <w:spacing w:after="0" w:line="360" w:lineRule="auto"/>
+        <w:ind w:left="0" w:right="0" w:firstLine="0"/>
+        <w:rPr>
+          <w:rFonts w:eastAsiaTheme="minorEastAsia"/>
+          <w:lang w:val="ru-RU" w:eastAsia="zh-TW"/>
+        </w:rPr>
+      </w:pPr>
+      <w:r>
+        <w:rPr>
+          <w:rFonts w:eastAsiaTheme="minorEastAsia"/>
+          <w:lang w:val="ru-RU" w:eastAsia="zh-TW"/>
+        </w:rPr>
+        <w:t>ПТ-4: Архетипы пользователей (User Personas)</w:t>
+      </w:r>
+    </w:p>
+    <w:p>
+      <w:pPr>
+        <w:spacing w:after="0" w:line="360" w:lineRule="auto"/>
+        <w:ind w:left="0" w:right="0" w:firstLine="0"/>
+        <w:rPr>
+          <w:rFonts w:eastAsiaTheme="minorEastAsia"/>
+          <w:lang w:val="ru-RU" w:eastAsia="zh-TW"/>
+        </w:rPr>
+      </w:pPr>
+      <w:r>
+        <w:rPr>
+          <w:rFonts w:eastAsiaTheme="minorEastAsia"/>
+          <w:lang w:val="ru-RU" w:eastAsia="zh-TW"/>
+        </w:rPr>
+        <w:t>ПТ-5: Истории пользователей (User Stories)</w:t>
+      </w:r>
+    </w:p>
+    <w:p>
+      <w:pPr>
+        <w:spacing w:after="0" w:line="360" w:lineRule="auto"/>
+        <w:ind w:left="0" w:right="0" w:firstLine="0"/>
+        <w:rPr>
+          <w:rFonts w:eastAsiaTheme="minorEastAsia"/>
+          <w:lang w:val="ru-RU" w:eastAsia="zh-TW"/>
+        </w:rPr>
+      </w:pPr>
+      <w:r>
+        <w:rPr>
+          <w:rFonts w:eastAsiaTheme="minorEastAsia"/>
+          <w:lang w:val="ru-RU" w:eastAsia="zh-TW"/>
+        </w:rPr>
+        <w:t>Функциональные требования</w:t>
+      </w:r>
+    </w:p>
+    <w:p>
+      <w:pPr>
+        <w:spacing w:after="0" w:line="360" w:lineRule="auto"/>
+        <w:ind w:left="0" w:right="0" w:firstLine="0"/>
+        <w:rPr>
+          <w:rFonts w:eastAsiaTheme="minorEastAsia"/>
+          <w:lang w:val="ru-RU" w:eastAsia="zh-TW"/>
+        </w:rPr>
+      </w:pPr>
+      <w:r>
+        <w:rPr>
+          <w:rFonts w:eastAsiaTheme="minorEastAsia"/>
+          <w:lang w:val="ru-RU" w:eastAsia="zh-TW"/>
+        </w:rPr>
+        <w:t>ФТ-1: Основные функции системы</w:t>
+      </w:r>
+    </w:p>
+    <w:p>
+      <w:pPr>
+        <w:spacing w:after="0" w:line="360" w:lineRule="auto"/>
+        <w:ind w:left="0" w:right="0" w:firstLine="0"/>
+        <w:rPr>
+          <w:rFonts w:eastAsiaTheme="minorEastAsia"/>
+          <w:lang w:val="ru-RU" w:eastAsia="zh-TW"/>
+        </w:rPr>
+      </w:pPr>
+      <w:r>
+        <w:rPr>
+          <w:rFonts w:eastAsiaTheme="minorEastAsia"/>
+          <w:lang w:val="ru-RU" w:eastAsia="zh-TW"/>
+        </w:rPr>
+        <w:t>ФТ-2: Входные и выходные данные</w:t>
+      </w:r>
+    </w:p>
+    <w:p>
+      <w:pPr>
+        <w:spacing w:after="0" w:line="360" w:lineRule="auto"/>
+        <w:ind w:left="0" w:right="0" w:firstLine="0"/>
+        <w:rPr>
+          <w:rFonts w:eastAsiaTheme="minorEastAsia"/>
+          <w:lang w:val="ru-RU" w:eastAsia="zh-TW"/>
+        </w:rPr>
+      </w:pPr>
+      <w:r>
+        <w:rPr>
+          <w:rFonts w:eastAsiaTheme="minorEastAsia"/>
+          <w:lang w:val="ru-RU" w:eastAsia="zh-TW"/>
+        </w:rPr>
+        <w:t>ФТ-3: Логика обработки данных</w:t>
+      </w:r>
+    </w:p>
+    <w:p>
+      <w:pPr>
+        <w:spacing w:after="0" w:line="360" w:lineRule="auto"/>
+        <w:ind w:left="0" w:right="0" w:firstLine="0"/>
+        <w:rPr>
+          <w:rFonts w:eastAsiaTheme="minorEastAsia"/>
+          <w:lang w:val="ru-RU" w:eastAsia="zh-TW"/>
+        </w:rPr>
+      </w:pPr>
+      <w:r>
+        <w:rPr>
+          <w:rFonts w:eastAsiaTheme="minorEastAsia"/>
+          <w:lang w:val="ru-RU" w:eastAsia="zh-TW"/>
+        </w:rPr>
+        <w:t>ФТ-4: Ограничения и правила работы системы</w:t>
+      </w:r>
+    </w:p>
+    <w:p>
+      <w:pPr>
+        <w:spacing w:after="0" w:line="360" w:lineRule="auto"/>
+        <w:ind w:left="0" w:right="0" w:firstLine="0"/>
+        <w:rPr>
+          <w:rFonts w:eastAsiaTheme="minorEastAsia"/>
+          <w:lang w:val="ru-RU" w:eastAsia="zh-TW"/>
+        </w:rPr>
+      </w:pPr>
+      <w:r>
+        <w:rPr>
+          <w:rFonts w:eastAsiaTheme="minorEastAsia"/>
+          <w:lang w:val="ru-RU" w:eastAsia="zh-TW"/>
+        </w:rPr>
+        <w:t>ФТ-5: Интеграционные требования</w:t>
+      </w:r>
+    </w:p>
+    <w:p>
+      <w:pPr>
+        <w:spacing w:after="0" w:line="360" w:lineRule="auto"/>
+        <w:ind w:left="0" w:right="0" w:firstLine="0"/>
+        <w:rPr>
+          <w:rFonts w:eastAsiaTheme="minorEastAsia"/>
+          <w:lang w:val="ru-RU" w:eastAsia="zh-TW"/>
+        </w:rPr>
+      </w:pPr>
+      <w:r>
+        <w:rPr>
+          <w:rFonts w:eastAsiaTheme="minorEastAsia"/>
+          <w:lang w:val="ru-RU" w:eastAsia="zh-TW"/>
+        </w:rPr>
+        <w:t>Нефункциональные требования</w:t>
+      </w:r>
+    </w:p>
+    <w:p>
+      <w:pPr>
+        <w:spacing w:after="0" w:line="360" w:lineRule="auto"/>
+        <w:ind w:left="0" w:right="0" w:firstLine="0"/>
+        <w:rPr>
+          <w:rFonts w:eastAsiaTheme="minorEastAsia"/>
+          <w:lang w:val="ru-RU" w:eastAsia="zh-TW"/>
+        </w:rPr>
+      </w:pPr>
+      <w:r>
+        <w:rPr>
+          <w:rFonts w:eastAsiaTheme="minorEastAsia"/>
+          <w:lang w:val="ru-RU" w:eastAsia="zh-TW"/>
+        </w:rPr>
+        <w:t>НФТ-1: Производительность (Performance)</w:t>
+      </w:r>
+    </w:p>
+    <w:p>
+      <w:pPr>
+        <w:spacing w:after="0" w:line="360" w:lineRule="auto"/>
+        <w:ind w:left="0" w:right="0" w:firstLine="0"/>
+        <w:rPr>
+          <w:rFonts w:eastAsiaTheme="minorEastAsia"/>
+          <w:lang w:val="ru-RU" w:eastAsia="zh-TW"/>
+        </w:rPr>
+      </w:pPr>
+      <w:r>
+        <w:rPr>
+          <w:rFonts w:eastAsiaTheme="minorEastAsia"/>
+          <w:lang w:val="ru-RU" w:eastAsia="zh-TW"/>
+        </w:rPr>
+        <w:t>НФТ-2: Безопасность (Security)</w:t>
+      </w:r>
+    </w:p>
+    <w:p>
+      <w:pPr>
+        <w:spacing w:after="0" w:line="360" w:lineRule="auto"/>
+        <w:ind w:left="0" w:right="0" w:firstLine="0"/>
+        <w:rPr>
+          <w:rFonts w:eastAsiaTheme="minorEastAsia"/>
+          <w:lang w:val="ru-RU" w:eastAsia="zh-TW"/>
+        </w:rPr>
+      </w:pPr>
+      <w:r>
+        <w:rPr>
+          <w:rFonts w:eastAsiaTheme="minorEastAsia"/>
+          <w:lang w:val="ru-RU" w:eastAsia="zh-TW"/>
+        </w:rPr>
+        <w:t>НФТ-3: Надежность и отказоустойчивость (Reliability &amp; Fault Tolerance)</w:t>
+      </w:r>
+    </w:p>
+    <w:p>
+      <w:pPr>
+        <w:spacing w:after="0" w:line="360" w:lineRule="auto"/>
+        <w:ind w:left="0" w:right="0" w:firstLine="0"/>
+        <w:rPr>
+          <w:rFonts w:eastAsiaTheme="minorEastAsia"/>
+          <w:lang w:val="ru-RU" w:eastAsia="zh-TW"/>
+        </w:rPr>
+      </w:pPr>
+      <w:r>
+        <w:rPr>
+          <w:rFonts w:eastAsiaTheme="minorEastAsia"/>
+          <w:lang w:val="ru-RU" w:eastAsia="zh-TW"/>
+        </w:rPr>
+        <w:t>НФТ-4: Удобство использования (Usability)</w:t>
+      </w:r>
+    </w:p>
+    <w:p>
+      <w:pPr>
+        <w:spacing w:after="0" w:line="360" w:lineRule="auto"/>
+        <w:ind w:left="0" w:right="0" w:firstLine="0"/>
+        <w:rPr>
+          <w:rFonts w:eastAsiaTheme="minorEastAsia"/>
+          <w:lang w:val="ru-RU" w:eastAsia="zh-TW"/>
+        </w:rPr>
+      </w:pPr>
+      <w:r>
+        <w:rPr>
+          <w:rFonts w:eastAsiaTheme="minorEastAsia"/>
+          <w:lang w:val="ru-RU" w:eastAsia="zh-TW"/>
+        </w:rPr>
+        <w:t>НФТ-5: Масштабируемость (Scalability)</w:t>
+      </w:r>
+    </w:p>
+    <w:p>
+      <w:pPr>
+        <w:spacing w:after="0" w:line="360" w:lineRule="auto"/>
+        <w:ind w:left="0" w:right="0" w:firstLine="0"/>
+        <w:rPr>
+          <w:rFonts w:eastAsiaTheme="minorEastAsia"/>
+          <w:lang w:val="ru-RU" w:eastAsia="zh-TW"/>
+        </w:rPr>
+      </w:pPr>
+      <w:r>
+        <w:rPr>
+          <w:rFonts w:eastAsiaTheme="minorEastAsia"/>
+          <w:lang w:val="ru-RU" w:eastAsia="zh-TW"/>
+        </w:rPr>
+        <w:t>НФТ-6: Поддерживаемость (Maintainability)</w:t>
+      </w:r>
+    </w:p>
+    <w:p>
+      <w:pPr>
+        <w:spacing w:after="0" w:line="360" w:lineRule="auto"/>
+        <w:ind w:left="0" w:right="0" w:firstLine="0"/>
+        <w:rPr>
+          <w:rFonts w:eastAsiaTheme="minorEastAsia"/>
+          <w:lang w:val="ru-RU" w:eastAsia="zh-TW"/>
+        </w:rPr>
+      </w:pPr>
       <w:r>
         <w:rPr>
           <w:rFonts w:eastAsiaTheme="minorEastAsia"/>
           <w:lang w:val="ru-RU" w:eastAsia="zh-TW"/>
         </w:rPr>
         <w:lastRenderedPageBreak/>
-        <w:t>автоматическим распределением задач, что потребует вмешательства пользователя и может снизить доверие к функционалу автоматизации.</w:t>
-      </w:r>
-    </w:p>
-    <w:p>
-      <w:pPr>
-        <w:spacing w:after="0" w:line="360" w:lineRule="auto"/>
-        <w:ind w:left="0" w:right="0" w:firstLine="720"/>
-        <w:rPr>
-          <w:rFonts w:eastAsiaTheme="minorEastAsia"/>
-          <w:lang w:val="ru-RU" w:eastAsia="zh-TW"/>
-        </w:rPr>
-      </w:pPr>
-    </w:p>
-    <w:p>
-      <w:pPr>
-        <w:spacing w:after="0" w:line="360" w:lineRule="auto"/>
-        <w:ind w:left="0" w:right="0" w:firstLine="720"/>
-        <w:rPr>
-          <w:rFonts w:eastAsiaTheme="minorEastAsia"/>
-          <w:lang w:val="ru-RU" w:eastAsia="zh-TW"/>
-        </w:rPr>
-      </w:pPr>
-      <w:r>
-        <w:rPr>
-          <w:rFonts w:eastAsiaTheme="minorEastAsia"/>
-          <w:lang w:val="ru-RU" w:eastAsia="zh-TW"/>
-        </w:rPr>
-        <w:t>С</w:t>
-      </w:r>
-      <w:r>
-        <w:rPr>
-          <w:rFonts w:eastAsiaTheme="minorEastAsia"/>
-          <w:lang w:val="ru-RU" w:eastAsia="zh-TW"/>
-        </w:rPr>
-        <w:t xml:space="preserve">писок </w:t>
-      </w:r>
-      <w:r>
-        <w:rPr>
-          <w:rFonts w:eastAsiaTheme="minorEastAsia"/>
-          <w:lang w:val="ru-RU" w:eastAsia="zh-TW"/>
-        </w:rPr>
-        <w:t xml:space="preserve">составленных </w:t>
-      </w:r>
-      <w:r>
-        <w:rPr>
-          <w:rFonts w:eastAsiaTheme="minorEastAsia"/>
-          <w:lang w:val="ru-RU" w:eastAsia="zh-TW"/>
-        </w:rPr>
-        <w:t>требований написан ниже.</w:t>
-      </w:r>
-    </w:p>
-    <w:p>
-      <w:pPr>
-        <w:spacing w:after="0" w:line="360" w:lineRule="auto"/>
-        <w:ind w:left="0" w:right="0" w:firstLine="720"/>
-        <w:rPr>
-          <w:rFonts w:eastAsiaTheme="minorEastAsia"/>
-          <w:lang w:val="ru-RU" w:eastAsia="zh-TW"/>
-        </w:rPr>
-      </w:pPr>
-      <w:r>
-        <w:rPr>
-          <w:rFonts w:eastAsiaTheme="minorEastAsia"/>
-          <w:lang w:val="ru-RU" w:eastAsia="zh-TW"/>
-        </w:rPr>
-        <w:t>Бизнес-требования</w:t>
-      </w:r>
-    </w:p>
-    <w:p>
-      <w:pPr>
-        <w:spacing w:after="0" w:line="360" w:lineRule="auto"/>
-        <w:ind w:left="0" w:right="0" w:firstLine="720"/>
-        <w:rPr>
-          <w:rFonts w:eastAsiaTheme="minorEastAsia"/>
-          <w:lang w:val="ru-RU" w:eastAsia="zh-TW"/>
-        </w:rPr>
-      </w:pPr>
-      <w:r>
-        <w:rPr>
-          <w:rFonts w:eastAsiaTheme="minorEastAsia"/>
-          <w:lang w:val="ru-RU" w:eastAsia="zh-TW"/>
-        </w:rPr>
-        <w:t>БТ-1: Видение и цели проекта</w:t>
-      </w:r>
-    </w:p>
-    <w:p>
-      <w:pPr>
-        <w:spacing w:after="0" w:line="360" w:lineRule="auto"/>
-        <w:ind w:left="0" w:right="0" w:firstLine="720"/>
-        <w:rPr>
-          <w:rFonts w:eastAsiaTheme="minorEastAsia"/>
-          <w:lang w:val="ru-RU" w:eastAsia="zh-TW"/>
-        </w:rPr>
-      </w:pPr>
-      <w:r>
-        <w:rPr>
-          <w:rFonts w:eastAsiaTheme="minorEastAsia"/>
-          <w:lang w:val="ru-RU" w:eastAsia="zh-TW"/>
-        </w:rPr>
-        <w:t>БТ-2: Цели бизнеса</w:t>
-      </w:r>
-    </w:p>
-    <w:p>
-      <w:pPr>
-        <w:spacing w:after="0" w:line="360" w:lineRule="auto"/>
-        <w:ind w:left="0" w:right="0" w:firstLine="720"/>
-        <w:rPr>
-          <w:rFonts w:eastAsiaTheme="minorEastAsia"/>
-          <w:lang w:val="ru-RU" w:eastAsia="zh-TW"/>
-        </w:rPr>
-      </w:pPr>
-      <w:r>
-        <w:rPr>
-          <w:rFonts w:eastAsiaTheme="minorEastAsia"/>
-          <w:lang w:val="ru-RU" w:eastAsia="zh-TW"/>
-        </w:rPr>
-        <w:t>БТ-3: Ожидаемая ценность (бизнес-ценность)</w:t>
-      </w:r>
-    </w:p>
-    <w:p>
-      <w:pPr>
-        <w:spacing w:after="0" w:line="360" w:lineRule="auto"/>
-        <w:ind w:left="0" w:right="0" w:firstLine="720"/>
-        <w:rPr>
-          <w:rFonts w:eastAsiaTheme="minorEastAsia"/>
-          <w:lang w:val="ru-RU" w:eastAsia="zh-TW"/>
-        </w:rPr>
-      </w:pPr>
-      <w:r>
-        <w:rPr>
-          <w:rFonts w:eastAsiaTheme="minorEastAsia"/>
-          <w:lang w:val="ru-RU" w:eastAsia="zh-TW"/>
-        </w:rPr>
-        <w:t>Пользовательские требования</w:t>
-      </w:r>
-    </w:p>
-    <w:p>
-      <w:pPr>
-        <w:spacing w:after="0" w:line="360" w:lineRule="auto"/>
-        <w:ind w:left="0" w:right="0" w:firstLine="720"/>
-        <w:rPr>
-          <w:rFonts w:eastAsiaTheme="minorEastAsia"/>
-          <w:lang w:val="ru-RU" w:eastAsia="zh-TW"/>
-        </w:rPr>
-      </w:pPr>
-      <w:r>
-        <w:rPr>
-          <w:rFonts w:eastAsiaTheme="minorEastAsia"/>
-          <w:lang w:val="ru-RU" w:eastAsia="zh-TW"/>
-        </w:rPr>
-        <w:t>ПТ-1: Сценарии использования (Use Cases)</w:t>
-      </w:r>
-    </w:p>
-    <w:p>
-      <w:pPr>
-        <w:spacing w:after="0" w:line="360" w:lineRule="auto"/>
-        <w:ind w:left="0" w:right="0" w:firstLine="720"/>
-        <w:rPr>
-          <w:rFonts w:eastAsiaTheme="minorEastAsia"/>
-          <w:lang w:val="ru-RU" w:eastAsia="zh-TW"/>
-        </w:rPr>
-      </w:pPr>
-      <w:r>
-        <w:rPr>
-          <w:rFonts w:eastAsiaTheme="minorEastAsia"/>
-          <w:lang w:val="ru-RU" w:eastAsia="zh-TW"/>
-        </w:rPr>
-        <w:t>ПТ-2: Диаграмма сценариев использования (Use Case Diagram)</w:t>
-      </w:r>
-    </w:p>
-    <w:p>
-      <w:pPr>
-        <w:spacing w:after="0" w:line="360" w:lineRule="auto"/>
-        <w:ind w:left="0" w:right="0" w:firstLine="720"/>
-        <w:rPr>
-          <w:rFonts w:eastAsiaTheme="minorEastAsia"/>
-          <w:lang w:val="ru-RU" w:eastAsia="zh-TW"/>
-        </w:rPr>
-      </w:pPr>
-      <w:r>
-        <w:rPr>
-          <w:rFonts w:eastAsiaTheme="minorEastAsia"/>
-          <w:lang w:val="ru-RU" w:eastAsia="zh-TW"/>
-        </w:rPr>
-        <w:t>ПТ-3: Типы пользователей (User Types)</w:t>
-      </w:r>
-    </w:p>
-    <w:p>
-      <w:pPr>
-        <w:spacing w:after="0" w:line="360" w:lineRule="auto"/>
-        <w:ind w:left="0" w:right="0" w:firstLine="720"/>
-        <w:rPr>
-          <w:rFonts w:eastAsiaTheme="minorEastAsia"/>
-          <w:lang w:val="ru-RU" w:eastAsia="zh-TW"/>
-        </w:rPr>
-      </w:pPr>
-      <w:r>
-        <w:rPr>
-          <w:rFonts w:eastAsiaTheme="minorEastAsia"/>
-          <w:lang w:val="ru-RU" w:eastAsia="zh-TW"/>
-        </w:rPr>
-        <w:t>ПТ-4: Архетипы пользователей (User Personas)</w:t>
-      </w:r>
-    </w:p>
-    <w:p>
-      <w:pPr>
-        <w:spacing w:after="0" w:line="360" w:lineRule="auto"/>
-        <w:ind w:left="0" w:right="0" w:firstLine="720"/>
-        <w:rPr>
-          <w:rFonts w:eastAsiaTheme="minorEastAsia"/>
-          <w:lang w:val="ru-RU" w:eastAsia="zh-TW"/>
-        </w:rPr>
-      </w:pPr>
-      <w:r>
-        <w:rPr>
-          <w:rFonts w:eastAsiaTheme="minorEastAsia"/>
-          <w:lang w:val="ru-RU" w:eastAsia="zh-TW"/>
-        </w:rPr>
-        <w:t>ПТ-5: Истории пользователей (User Stories)</w:t>
-      </w:r>
-    </w:p>
-    <w:p>
-      <w:pPr>
-        <w:spacing w:after="0" w:line="360" w:lineRule="auto"/>
-        <w:ind w:left="0" w:right="0" w:firstLine="720"/>
-        <w:rPr>
-          <w:rFonts w:eastAsiaTheme="minorEastAsia"/>
-          <w:lang w:val="ru-RU" w:eastAsia="zh-TW"/>
-        </w:rPr>
-      </w:pPr>
-      <w:r>
-        <w:rPr>
-          <w:rFonts w:eastAsiaTheme="minorEastAsia"/>
-          <w:lang w:val="ru-RU" w:eastAsia="zh-TW"/>
-        </w:rPr>
-        <w:t>Функциональные требования</w:t>
-      </w:r>
-    </w:p>
-    <w:p>
-      <w:pPr>
-        <w:spacing w:after="0" w:line="360" w:lineRule="auto"/>
-        <w:ind w:left="0" w:right="0" w:firstLine="720"/>
-        <w:rPr>
-          <w:rFonts w:eastAsiaTheme="minorEastAsia"/>
-          <w:lang w:val="ru-RU" w:eastAsia="zh-TW"/>
-        </w:rPr>
-      </w:pPr>
-      <w:r>
-        <w:rPr>
-          <w:rFonts w:eastAsiaTheme="minorEastAsia"/>
-          <w:lang w:val="ru-RU" w:eastAsia="zh-TW"/>
-        </w:rPr>
-        <w:t>ФТ-1: Основные функции системы</w:t>
-      </w:r>
-    </w:p>
-    <w:p>
-      <w:pPr>
-        <w:spacing w:after="0" w:line="360" w:lineRule="auto"/>
-        <w:ind w:left="0" w:right="0" w:firstLine="720"/>
-        <w:rPr>
-          <w:rFonts w:eastAsiaTheme="minorEastAsia"/>
-          <w:lang w:val="ru-RU" w:eastAsia="zh-TW"/>
-        </w:rPr>
-      </w:pPr>
-      <w:r>
-        <w:rPr>
-          <w:rFonts w:eastAsiaTheme="minorEastAsia"/>
-          <w:lang w:val="ru-RU" w:eastAsia="zh-TW"/>
-        </w:rPr>
-        <w:t>ФТ-2: Входные и выходные данные</w:t>
-      </w:r>
-    </w:p>
-    <w:p>
-      <w:pPr>
-        <w:spacing w:after="0" w:line="360" w:lineRule="auto"/>
-        <w:ind w:left="0" w:right="0" w:firstLine="720"/>
-        <w:rPr>
-          <w:rFonts w:eastAsiaTheme="minorEastAsia"/>
-          <w:lang w:val="ru-RU" w:eastAsia="zh-TW"/>
-        </w:rPr>
-      </w:pPr>
-      <w:r>
-        <w:rPr>
-          <w:rFonts w:eastAsiaTheme="minorEastAsia"/>
-          <w:lang w:val="ru-RU" w:eastAsia="zh-TW"/>
-        </w:rPr>
-        <w:t>ФТ-3: Логика обработки данных</w:t>
-      </w:r>
-    </w:p>
-    <w:p>
-      <w:pPr>
-        <w:spacing w:after="0" w:line="360" w:lineRule="auto"/>
-        <w:ind w:left="0" w:right="0" w:firstLine="720"/>
-        <w:rPr>
-          <w:rFonts w:eastAsiaTheme="minorEastAsia"/>
-          <w:lang w:val="ru-RU" w:eastAsia="zh-TW"/>
-        </w:rPr>
-      </w:pPr>
-      <w:r>
-        <w:rPr>
-          <w:rFonts w:eastAsiaTheme="minorEastAsia"/>
-          <w:lang w:val="ru-RU" w:eastAsia="zh-TW"/>
-        </w:rPr>
-        <w:t>ФТ-4: Ограничения и правила работы системы</w:t>
-      </w:r>
-    </w:p>
-    <w:p>
-      <w:pPr>
-        <w:spacing w:after="0" w:line="360" w:lineRule="auto"/>
-        <w:ind w:left="0" w:right="0" w:firstLine="720"/>
-        <w:rPr>
-          <w:rFonts w:eastAsiaTheme="minorEastAsia"/>
-          <w:lang w:val="ru-RU" w:eastAsia="zh-TW"/>
-        </w:rPr>
-      </w:pPr>
-      <w:r>
-        <w:rPr>
-          <w:rFonts w:eastAsiaTheme="minorEastAsia"/>
-          <w:lang w:val="ru-RU" w:eastAsia="zh-TW"/>
-        </w:rPr>
-        <w:t>ФТ-5: Интеграционные требования</w:t>
-      </w:r>
-    </w:p>
-    <w:p>
-      <w:pPr>
-        <w:spacing w:after="0" w:line="360" w:lineRule="auto"/>
-        <w:ind w:left="0" w:right="0" w:firstLine="720"/>
-        <w:rPr>
-          <w:rFonts w:eastAsiaTheme="minorEastAsia"/>
-          <w:lang w:val="ru-RU" w:eastAsia="zh-TW"/>
-        </w:rPr>
-      </w:pPr>
-      <w:r>
-        <w:rPr>
-          <w:rFonts w:eastAsiaTheme="minorEastAsia"/>
-          <w:lang w:val="ru-RU" w:eastAsia="zh-TW"/>
-        </w:rPr>
-        <w:t>Нефункциональные требования</w:t>
-      </w:r>
-    </w:p>
-    <w:p>
-      <w:pPr>
-        <w:spacing w:after="0" w:line="360" w:lineRule="auto"/>
-        <w:ind w:left="0" w:right="0" w:firstLine="720"/>
-        <w:rPr>
-          <w:rFonts w:eastAsiaTheme="minorEastAsia"/>
-          <w:lang w:val="ru-RU" w:eastAsia="zh-TW"/>
-        </w:rPr>
-      </w:pPr>
-      <w:r>
-        <w:rPr>
-          <w:rFonts w:eastAsiaTheme="minorEastAsia"/>
-          <w:lang w:val="ru-RU" w:eastAsia="zh-TW"/>
-        </w:rPr>
-        <w:t>НФТ-1: Производительность (Performance)</w:t>
-      </w:r>
-    </w:p>
-    <w:p>
-      <w:pPr>
-        <w:spacing w:after="0" w:line="360" w:lineRule="auto"/>
-        <w:ind w:left="0" w:right="0" w:firstLine="720"/>
-        <w:rPr>
-          <w:rFonts w:eastAsiaTheme="minorEastAsia"/>
-          <w:lang w:val="ru-RU" w:eastAsia="zh-TW"/>
-        </w:rPr>
-      </w:pPr>
-      <w:r>
-        <w:rPr>
-          <w:rFonts w:eastAsiaTheme="minorEastAsia"/>
-          <w:lang w:val="ru-RU" w:eastAsia="zh-TW"/>
-        </w:rPr>
-        <w:t>НФТ-2: Безопасность (Security)</w:t>
-      </w:r>
-    </w:p>
-    <w:p>
-      <w:pPr>
-        <w:spacing w:after="0" w:line="360" w:lineRule="auto"/>
-        <w:ind w:left="0" w:right="0" w:firstLine="720"/>
-        <w:rPr>
-          <w:rFonts w:eastAsiaTheme="minorEastAsia"/>
-          <w:lang w:val="ru-RU" w:eastAsia="zh-TW"/>
-        </w:rPr>
-      </w:pPr>
-      <w:r>
-        <w:rPr>
-          <w:rFonts w:eastAsiaTheme="minorEastAsia"/>
-          <w:lang w:val="ru-RU" w:eastAsia="zh-TW"/>
-        </w:rPr>
-        <w:t>НФТ-3: Надежность и отказоустойчивость (Reliability &amp; Fault Tolerance)</w:t>
-      </w:r>
-    </w:p>
-    <w:p>
-      <w:pPr>
-        <w:spacing w:after="0" w:line="360" w:lineRule="auto"/>
-        <w:ind w:left="0" w:right="0" w:firstLine="720"/>
-        <w:rPr>
-          <w:rFonts w:eastAsiaTheme="minorEastAsia"/>
-          <w:lang w:val="ru-RU" w:eastAsia="zh-TW"/>
-        </w:rPr>
-      </w:pPr>
-      <w:r>
-        <w:rPr>
-          <w:rFonts w:eastAsiaTheme="minorEastAsia"/>
-          <w:lang w:val="ru-RU" w:eastAsia="zh-TW"/>
-        </w:rPr>
-        <w:t>НФТ-4: Удобство использования (Usability)</w:t>
-      </w:r>
-    </w:p>
-    <w:p>
-      <w:pPr>
-        <w:spacing w:after="0" w:line="360" w:lineRule="auto"/>
-        <w:ind w:left="0" w:right="0" w:firstLine="720"/>
-        <w:rPr>
-          <w:rFonts w:eastAsiaTheme="minorEastAsia"/>
-          <w:lang w:val="ru-RU" w:eastAsia="zh-TW"/>
-        </w:rPr>
-      </w:pPr>
-      <w:r>
-        <w:rPr>
-          <w:rFonts w:eastAsiaTheme="minorEastAsia"/>
-          <w:lang w:val="ru-RU" w:eastAsia="zh-TW"/>
-        </w:rPr>
-        <w:t>НФТ-5: Масштабируемость (Scalability)</w:t>
-      </w:r>
-    </w:p>
-    <w:p>
-      <w:pPr>
-        <w:spacing w:after="0" w:line="360" w:lineRule="auto"/>
-        <w:ind w:left="0" w:right="0" w:firstLine="720"/>
-        <w:rPr>
-          <w:rFonts w:eastAsiaTheme="minorEastAsia"/>
-          <w:lang w:val="ru-RU" w:eastAsia="zh-TW"/>
-        </w:rPr>
-      </w:pPr>
-      <w:r>
-        <w:rPr>
-          <w:rFonts w:eastAsiaTheme="minorEastAsia"/>
-          <w:lang w:val="ru-RU" w:eastAsia="zh-TW"/>
-        </w:rPr>
-        <w:t>НФТ-6: Поддерживаемость (Maintainability)</w:t>
-      </w:r>
-    </w:p>
-    <w:p>
-      <w:pPr>
-        <w:spacing w:after="0" w:line="360" w:lineRule="auto"/>
-        <w:ind w:left="0" w:right="0" w:firstLine="720"/>
-        <w:rPr>
-          <w:rFonts w:eastAsiaTheme="minorEastAsia"/>
-          <w:lang w:val="ru-RU" w:eastAsia="zh-TW"/>
-        </w:rPr>
-      </w:pPr>
-      <w:r>
-        <w:rPr>
-          <w:rFonts w:eastAsiaTheme="minorEastAsia"/>
-          <w:lang w:val="ru-RU" w:eastAsia="zh-TW"/>
-        </w:rPr>
         <w:t>НФТ-7: Совместимость (Compatibility)</w:t>
       </w:r>
     </w:p>
     <w:p>
       <w:pPr>
         <w:spacing w:after="0" w:line="360" w:lineRule="auto"/>
-        <w:ind w:left="0" w:right="0" w:firstLine="720"/>
+        <w:ind w:left="0" w:right="0" w:firstLine="0"/>
         <w:rPr>
           <w:rFonts w:eastAsiaTheme="minorEastAsia"/>
           <w:lang w:val="ru-RU" w:eastAsia="zh-TW"/>
@@ -3458,7 +3626,7 @@
     <w:p>
       <w:pPr>
         <w:spacing w:after="0" w:line="360" w:lineRule="auto"/>
-        <w:ind w:left="0" w:right="0" w:firstLine="720"/>
+        <w:ind w:left="0" w:right="0" w:firstLine="0"/>
         <w:rPr>
           <w:rFonts w:eastAsiaTheme="minorEastAsia"/>
           <w:lang w:val="ru-RU" w:eastAsia="zh-TW"/>
@@ -3475,25 +3643,24 @@
     <w:p>
       <w:pPr>
         <w:spacing w:after="0" w:line="360" w:lineRule="auto"/>
-        <w:ind w:left="0" w:right="0" w:firstLine="720"/>
-        <w:rPr>
-          <w:rFonts w:eastAsiaTheme="minorEastAsia"/>
-          <w:lang w:val="ru-RU" w:eastAsia="zh-TW"/>
-        </w:rPr>
-      </w:pPr>
-      <w:r>
-        <w:rPr>
-          <w:rFonts w:eastAsiaTheme="minorEastAsia"/>
-          <w:lang w:val="ru-RU" w:eastAsia="zh-TW"/>
-        </w:rPr>
-        <w:lastRenderedPageBreak/>
+        <w:ind w:left="0" w:right="0" w:firstLine="0"/>
+        <w:rPr>
+          <w:rFonts w:eastAsiaTheme="minorEastAsia"/>
+          <w:lang w:val="ru-RU" w:eastAsia="zh-TW"/>
+        </w:rPr>
+      </w:pPr>
+      <w:r>
+        <w:rPr>
+          <w:rFonts w:eastAsiaTheme="minorEastAsia"/>
+          <w:lang w:val="ru-RU" w:eastAsia="zh-TW"/>
+        </w:rPr>
         <w:t>СТ-1: Аппаратные требования</w:t>
       </w:r>
     </w:p>
     <w:p>
       <w:pPr>
         <w:spacing w:after="0" w:line="360" w:lineRule="auto"/>
-        <w:ind w:left="0" w:right="0" w:firstLine="720"/>
+        <w:ind w:left="0" w:right="0" w:firstLine="0"/>
         <w:rPr>
           <w:rFonts w:eastAsiaTheme="minorEastAsia"/>
           <w:lang w:val="ru-RU" w:eastAsia="zh-TW"/>
@@ -3510,7 +3677,7 @@
     <w:p>
       <w:pPr>
         <w:spacing w:after="0" w:line="360" w:lineRule="auto"/>
-        <w:ind w:left="0" w:right="0" w:firstLine="720"/>
+        <w:ind w:left="0" w:right="0" w:firstLine="0"/>
         <w:rPr>
           <w:rFonts w:eastAsiaTheme="minorEastAsia"/>
           <w:lang w:val="ru-RU" w:eastAsia="zh-TW"/>
@@ -3527,7 +3694,7 @@
     <w:p>
       <w:pPr>
         <w:spacing w:after="0" w:line="360" w:lineRule="auto"/>
-        <w:ind w:left="0" w:right="0" w:firstLine="720"/>
+        <w:ind w:left="0" w:right="0" w:firstLine="0"/>
         <w:rPr>
           <w:rFonts w:eastAsiaTheme="minorEastAsia"/>
           <w:lang w:val="ru-RU" w:eastAsia="zh-TW"/>
@@ -3544,7 +3711,7 @@
     <w:p>
       <w:pPr>
         <w:spacing w:after="0" w:line="360" w:lineRule="auto"/>
-        <w:ind w:left="0" w:right="0" w:firstLine="720"/>
+        <w:ind w:left="0" w:right="0" w:firstLine="0"/>
         <w:rPr>
           <w:rFonts w:eastAsiaTheme="minorEastAsia"/>
           <w:lang w:val="ru-RU" w:eastAsia="zh-TW"/>
@@ -3561,7 +3728,7 @@
     <w:p>
       <w:pPr>
         <w:spacing w:after="0" w:line="360" w:lineRule="auto"/>
-        <w:ind w:left="0" w:right="0" w:firstLine="720"/>
+        <w:ind w:left="0" w:right="0" w:firstLine="0"/>
         <w:rPr>
           <w:rFonts w:eastAsiaTheme="minorEastAsia"/>
           <w:lang w:val="ru-RU" w:eastAsia="zh-TW"/>
@@ -3578,7 +3745,7 @@
     <w:p>
       <w:pPr>
         <w:spacing w:after="0" w:line="360" w:lineRule="auto"/>
-        <w:ind w:left="0" w:right="0" w:firstLine="720"/>
+        <w:ind w:left="0" w:right="0" w:firstLine="0"/>
         <w:rPr>
           <w:rFonts w:eastAsiaTheme="minorEastAsia"/>
           <w:lang w:val="ru-RU" w:eastAsia="zh-TW"/>
@@ -3595,7 +3762,7 @@
     <w:p>
       <w:pPr>
         <w:spacing w:after="0" w:line="360" w:lineRule="auto"/>
-        <w:ind w:left="0" w:right="0" w:firstLine="720"/>
+        <w:ind w:left="0" w:right="0" w:firstLine="0"/>
         <w:rPr>
           <w:rFonts w:eastAsiaTheme="minorEastAsia"/>
           <w:lang w:val="ru-RU" w:eastAsia="zh-TW"/>
@@ -3612,7 +3779,7 @@
     <w:p>
       <w:pPr>
         <w:spacing w:after="0" w:line="360" w:lineRule="auto"/>
-        <w:ind w:left="0" w:right="0" w:firstLine="720"/>
+        <w:ind w:left="0" w:right="0" w:firstLine="0"/>
         <w:rPr>
           <w:rFonts w:eastAsiaTheme="minorEastAsia"/>
           <w:lang w:val="ru-RU" w:eastAsia="zh-TW"/>

</xml_diff>

<commit_message>
Added legal and regulatory requirements
</commit_message>
<xml_diff>
--- a/Карандаев_Р.А._КИ23-17-1б_Вар_2.docx
+++ b/Карандаев_Р.А._КИ23-17-1б_Вар_2.docx
@@ -3762,6 +3762,359 @@
     <w:p>
       <w:pPr>
         <w:spacing w:after="0" w:line="360" w:lineRule="auto"/>
+        <w:ind w:left="0" w:right="0" w:firstLine="720"/>
+        <w:rPr>
+          <w:rFonts w:eastAsiaTheme="minorEastAsia"/>
+          <w:lang w:val="ru-RU" w:eastAsia="zh-TW"/>
+        </w:rPr>
+      </w:pPr>
+      <w:r>
+        <w:rPr>
+          <w:rFonts w:eastAsiaTheme="minorEastAsia"/>
+          <w:lang w:val="ru-RU" w:eastAsia="zh-TW"/>
+        </w:rPr>
+        <w:t>ПиНТ-1</w:t>
+      </w:r>
+      <w:r>
+        <w:rPr>
+          <w:rFonts w:eastAsiaTheme="minorEastAsia"/>
+          <w:lang w:val="ru-RU" w:eastAsia="zh-TW"/>
+        </w:rPr>
+        <w:t>.1</w:t>
+      </w:r>
+      <w:r>
+        <w:rPr>
+          <w:rFonts w:eastAsiaTheme="minorEastAsia"/>
+          <w:lang w:val="ru-RU" w:eastAsia="zh-TW"/>
+        </w:rPr>
+        <w:t xml:space="preserve">: </w:t>
+      </w:r>
+      <w:r>
+        <w:rPr>
+          <w:rFonts w:eastAsiaTheme="minorEastAsia"/>
+          <w:lang w:val="ru-RU" w:eastAsia="zh-TW"/>
+        </w:rPr>
+        <w:t>Локальное законодательство</w:t>
+      </w:r>
+    </w:p>
+    <w:p>
+      <w:pPr>
+        <w:spacing w:after="0" w:line="360" w:lineRule="auto"/>
+        <w:ind w:left="720" w:right="0" w:firstLine="720"/>
+        <w:rPr>
+          <w:rFonts w:eastAsiaTheme="minorEastAsia"/>
+          <w:lang w:val="ru-RU" w:eastAsia="zh-TW"/>
+        </w:rPr>
+      </w:pPr>
+      <w:r>
+        <w:rPr>
+          <w:rFonts w:eastAsiaTheme="minorEastAsia"/>
+          <w:lang w:val="ru-RU" w:eastAsia="zh-TW"/>
+        </w:rPr>
+        <w:t>ПиНТ-1</w:t>
+      </w:r>
+      <w:r>
+        <w:rPr>
+          <w:rFonts w:eastAsiaTheme="minorEastAsia"/>
+          <w:lang w:val="ru-RU" w:eastAsia="zh-TW"/>
+        </w:rPr>
+        <w:t>.1</w:t>
+      </w:r>
+      <w:r>
+        <w:rPr>
+          <w:rFonts w:eastAsiaTheme="minorEastAsia"/>
+          <w:lang w:val="ru-RU" w:eastAsia="zh-TW"/>
+        </w:rPr>
+        <w:t>.1</w:t>
+      </w:r>
+      <w:r>
+        <w:rPr>
+          <w:rFonts w:eastAsiaTheme="minorEastAsia"/>
+          <w:lang w:val="ru-RU" w:eastAsia="zh-TW"/>
+        </w:rPr>
+        <w:t xml:space="preserve">: </w:t>
+      </w:r>
+      <w:r>
+        <w:rPr>
+          <w:rFonts w:eastAsiaTheme="minorEastAsia"/>
+          <w:lang w:val="ru-RU" w:eastAsia="zh-TW"/>
+        </w:rPr>
+        <w:t>Соблюдение российского Федерального закона «О персональных данных» (ФЗ-152) при сборе, хранении и обработке пользовательских данных.</w:t>
+      </w:r>
+    </w:p>
+    <w:p>
+      <w:pPr>
+        <w:spacing w:after="0" w:line="360" w:lineRule="auto"/>
+        <w:ind w:left="720" w:right="0" w:firstLine="720"/>
+        <w:rPr>
+          <w:rFonts w:eastAsiaTheme="minorEastAsia"/>
+          <w:lang w:val="ru-RU" w:eastAsia="zh-TW"/>
+        </w:rPr>
+      </w:pPr>
+      <w:r>
+        <w:rPr>
+          <w:rFonts w:eastAsiaTheme="minorEastAsia"/>
+          <w:lang w:val="ru-RU" w:eastAsia="zh-TW"/>
+        </w:rPr>
+        <w:t>ПиНТ-1</w:t>
+      </w:r>
+      <w:r>
+        <w:rPr>
+          <w:rFonts w:eastAsiaTheme="minorEastAsia"/>
+          <w:lang w:val="ru-RU" w:eastAsia="zh-TW"/>
+        </w:rPr>
+        <w:t>.1.</w:t>
+      </w:r>
+      <w:r>
+        <w:rPr>
+          <w:rFonts w:eastAsiaTheme="minorEastAsia"/>
+          <w:lang w:val="ru-RU" w:eastAsia="zh-TW"/>
+        </w:rPr>
+        <w:t>2</w:t>
+      </w:r>
+      <w:r>
+        <w:rPr>
+          <w:rFonts w:eastAsiaTheme="minorEastAsia"/>
+          <w:lang w:val="ru-RU" w:eastAsia="zh-TW"/>
+        </w:rPr>
+        <w:t xml:space="preserve">: </w:t>
+      </w:r>
+      <w:r>
+        <w:rPr>
+          <w:rFonts w:eastAsiaTheme="minorEastAsia"/>
+          <w:lang w:val="ru-RU" w:eastAsia="zh-TW"/>
+        </w:rPr>
+        <w:t>Учет положений Закона «О защите прав потребителей».</w:t>
+      </w:r>
+    </w:p>
+    <w:p>
+      <w:pPr>
+        <w:spacing w:after="0" w:line="360" w:lineRule="auto"/>
+        <w:ind w:left="0" w:right="0" w:firstLine="720"/>
+        <w:rPr>
+          <w:rFonts w:eastAsiaTheme="minorEastAsia"/>
+          <w:lang w:val="ru-RU" w:eastAsia="zh-TW"/>
+        </w:rPr>
+      </w:pPr>
+      <w:r>
+        <w:rPr>
+          <w:rFonts w:eastAsiaTheme="minorEastAsia"/>
+          <w:lang w:val="ru-RU" w:eastAsia="zh-TW"/>
+        </w:rPr>
+        <w:t>ПиНТ-1</w:t>
+      </w:r>
+      <w:r>
+        <w:rPr>
+          <w:rFonts w:eastAsiaTheme="minorEastAsia"/>
+          <w:lang w:val="ru-RU" w:eastAsia="zh-TW"/>
+        </w:rPr>
+        <w:t>.</w:t>
+      </w:r>
+      <w:r>
+        <w:rPr>
+          <w:rFonts w:eastAsiaTheme="minorEastAsia"/>
+          <w:lang w:val="ru-RU" w:eastAsia="zh-TW"/>
+        </w:rPr>
+        <w:t>2</w:t>
+      </w:r>
+      <w:r>
+        <w:rPr>
+          <w:rFonts w:eastAsiaTheme="minorEastAsia"/>
+          <w:lang w:val="ru-RU" w:eastAsia="zh-TW"/>
+        </w:rPr>
+        <w:t xml:space="preserve">: </w:t>
+      </w:r>
+      <w:r>
+        <w:rPr>
+          <w:rFonts w:eastAsiaTheme="minorEastAsia"/>
+          <w:lang w:val="ru-RU" w:eastAsia="zh-TW"/>
+        </w:rPr>
+        <w:t>Международные требования</w:t>
+      </w:r>
+    </w:p>
+    <w:p>
+      <w:pPr>
+        <w:spacing w:after="0" w:line="360" w:lineRule="auto"/>
+        <w:ind w:left="720" w:right="0" w:firstLine="720"/>
+        <w:rPr>
+          <w:rFonts w:eastAsiaTheme="minorEastAsia"/>
+          <w:lang w:val="ru-RU" w:eastAsia="zh-TW"/>
+        </w:rPr>
+      </w:pPr>
+      <w:r>
+        <w:rPr>
+          <w:rFonts w:eastAsiaTheme="minorEastAsia"/>
+          <w:lang w:val="ru-RU" w:eastAsia="zh-TW"/>
+        </w:rPr>
+        <w:t>ПиНТ-1</w:t>
+      </w:r>
+      <w:r>
+        <w:rPr>
+          <w:rFonts w:eastAsiaTheme="minorEastAsia"/>
+          <w:lang w:val="ru-RU" w:eastAsia="zh-TW"/>
+        </w:rPr>
+        <w:t>.2</w:t>
+      </w:r>
+      <w:r>
+        <w:rPr>
+          <w:rFonts w:eastAsiaTheme="minorEastAsia"/>
+          <w:lang w:val="ru-RU" w:eastAsia="zh-TW"/>
+        </w:rPr>
+        <w:t>.1</w:t>
+      </w:r>
+      <w:r>
+        <w:rPr>
+          <w:rFonts w:eastAsiaTheme="minorEastAsia"/>
+          <w:lang w:val="ru-RU" w:eastAsia="zh-TW"/>
+        </w:rPr>
+        <w:t xml:space="preserve">: </w:t>
+      </w:r>
+      <w:r>
+        <w:rPr>
+          <w:rFonts w:eastAsiaTheme="minorEastAsia"/>
+          <w:lang w:val="ru-RU" w:eastAsia="zh-TW"/>
+        </w:rPr>
+        <w:t>При выходе на зарубежные рынки обеспечить соответствие местным требованиям в области защиты данных (например, если будут пользователи из стран ЕС, рассмотреть элементы GDPR, даже если базовая версия не требует полной сертификации).</w:t>
+      </w:r>
+    </w:p>
+    <w:p>
+      <w:pPr>
+        <w:spacing w:after="0" w:line="360" w:lineRule="auto"/>
+        <w:ind w:left="0" w:right="0" w:firstLine="720"/>
+        <w:rPr>
+          <w:rFonts w:eastAsiaTheme="minorEastAsia"/>
+          <w:lang w:val="ru-RU" w:eastAsia="zh-TW"/>
+        </w:rPr>
+      </w:pPr>
+      <w:r>
+        <w:rPr>
+          <w:rFonts w:eastAsiaTheme="minorEastAsia"/>
+          <w:lang w:val="ru-RU" w:eastAsia="zh-TW"/>
+        </w:rPr>
+        <w:t>ПиНТ-1</w:t>
+      </w:r>
+      <w:r>
+        <w:rPr>
+          <w:rFonts w:eastAsiaTheme="minorEastAsia"/>
+          <w:lang w:val="ru-RU" w:eastAsia="zh-TW"/>
+        </w:rPr>
+        <w:t>.</w:t>
+      </w:r>
+      <w:r>
+        <w:rPr>
+          <w:rFonts w:eastAsiaTheme="minorEastAsia"/>
+          <w:lang w:val="ru-RU" w:eastAsia="zh-TW"/>
+        </w:rPr>
+        <w:t>3</w:t>
+      </w:r>
+      <w:r>
+        <w:rPr>
+          <w:rFonts w:eastAsiaTheme="minorEastAsia"/>
+          <w:lang w:val="ru-RU" w:eastAsia="zh-TW"/>
+        </w:rPr>
+        <w:t xml:space="preserve">: </w:t>
+      </w:r>
+      <w:r>
+        <w:rPr>
+          <w:rFonts w:eastAsiaTheme="minorEastAsia"/>
+          <w:lang w:val="ru-RU" w:eastAsia="zh-TW"/>
+        </w:rPr>
+        <w:t>Лицензионные и авторские вопросы</w:t>
+      </w:r>
+    </w:p>
+    <w:p>
+      <w:pPr>
+        <w:spacing w:after="0" w:line="360" w:lineRule="auto"/>
+        <w:ind w:left="720" w:right="0" w:firstLine="720"/>
+        <w:rPr>
+          <w:rFonts w:eastAsiaTheme="minorEastAsia"/>
+          <w:lang w:val="ru-RU" w:eastAsia="zh-TW"/>
+        </w:rPr>
+      </w:pPr>
+      <w:r>
+        <w:rPr>
+          <w:rFonts w:eastAsiaTheme="minorEastAsia"/>
+          <w:lang w:val="ru-RU" w:eastAsia="zh-TW"/>
+        </w:rPr>
+        <w:t>ПиНТ-1</w:t>
+      </w:r>
+      <w:r>
+        <w:rPr>
+          <w:rFonts w:eastAsiaTheme="minorEastAsia"/>
+          <w:lang w:val="ru-RU" w:eastAsia="zh-TW"/>
+        </w:rPr>
+        <w:t>.3</w:t>
+      </w:r>
+      <w:r>
+        <w:rPr>
+          <w:rFonts w:eastAsiaTheme="minorEastAsia"/>
+          <w:lang w:val="ru-RU" w:eastAsia="zh-TW"/>
+        </w:rPr>
+        <w:t>.1</w:t>
+      </w:r>
+      <w:r>
+        <w:rPr>
+          <w:rFonts w:eastAsiaTheme="minorEastAsia"/>
+          <w:lang w:val="ru-RU" w:eastAsia="zh-TW"/>
+        </w:rPr>
+        <w:t xml:space="preserve">: </w:t>
+      </w:r>
+      <w:r>
+        <w:rPr>
+          <w:rFonts w:eastAsiaTheme="minorEastAsia"/>
+          <w:lang w:val="ru-RU" w:eastAsia="zh-TW"/>
+        </w:rPr>
+        <w:t>Проверка используемых библиотек и фреймворков на соответствие лицензиям, исключающим нарушения авторских прав.</w:t>
+      </w:r>
+    </w:p>
+    <w:p>
+      <w:pPr>
+        <w:spacing w:after="0" w:line="360" w:lineRule="auto"/>
+        <w:ind w:left="720" w:right="0" w:firstLine="720"/>
+        <w:rPr>
+          <w:rFonts w:eastAsiaTheme="minorEastAsia"/>
+          <w:lang w:val="ru-RU" w:eastAsia="zh-TW"/>
+        </w:rPr>
+      </w:pPr>
+      <w:r>
+        <w:rPr>
+          <w:rFonts w:eastAsiaTheme="minorEastAsia"/>
+          <w:lang w:val="ru-RU" w:eastAsia="zh-TW"/>
+        </w:rPr>
+        <w:t>ПиНТ-1</w:t>
+      </w:r>
+      <w:r>
+        <w:rPr>
+          <w:rFonts w:eastAsiaTheme="minorEastAsia"/>
+          <w:lang w:val="ru-RU" w:eastAsia="zh-TW"/>
+        </w:rPr>
+        <w:t>.3.</w:t>
+      </w:r>
+      <w:r>
+        <w:rPr>
+          <w:rFonts w:eastAsiaTheme="minorEastAsia"/>
+          <w:lang w:val="ru-RU" w:eastAsia="zh-TW"/>
+        </w:rPr>
+        <w:t>2</w:t>
+      </w:r>
+      <w:r>
+        <w:rPr>
+          <w:rFonts w:eastAsiaTheme="minorEastAsia"/>
+          <w:lang w:val="ru-RU" w:eastAsia="zh-TW"/>
+        </w:rPr>
+        <w:t xml:space="preserve">: </w:t>
+      </w:r>
+      <w:r>
+        <w:rPr>
+          <w:rFonts w:eastAsiaTheme="minorEastAsia"/>
+          <w:lang w:val="ru-RU" w:eastAsia="zh-TW"/>
+        </w:rPr>
+        <w:t>Обеспечение правомерного использования внешнего контента (например, изображений, иконок, шрифтов).</w:t>
+      </w:r>
+    </w:p>
+    <w:p>
+      <w:pPr>
+        <w:spacing w:after="0" w:line="360" w:lineRule="auto"/>
         <w:ind w:left="0" w:right="0" w:firstLine="0"/>
         <w:rPr>
           <w:rFonts w:eastAsiaTheme="minorEastAsia"/>
@@ -3779,7 +4132,462 @@
     <w:p>
       <w:pPr>
         <w:spacing w:after="0" w:line="360" w:lineRule="auto"/>
-        <w:ind w:left="0" w:right="0" w:firstLine="0"/>
+        <w:ind w:left="0" w:right="0" w:firstLine="720"/>
+        <w:rPr>
+          <w:rFonts w:eastAsiaTheme="minorEastAsia"/>
+          <w:lang w:val="ru-RU" w:eastAsia="zh-TW"/>
+        </w:rPr>
+      </w:pPr>
+      <w:r>
+        <w:rPr>
+          <w:rFonts w:eastAsiaTheme="minorEastAsia"/>
+          <w:lang w:val="ru-RU" w:eastAsia="zh-TW"/>
+        </w:rPr>
+        <w:t>ПиНТ-2</w:t>
+      </w:r>
+      <w:r>
+        <w:rPr>
+          <w:rFonts w:eastAsiaTheme="minorEastAsia"/>
+          <w:lang w:val="ru-RU" w:eastAsia="zh-TW"/>
+        </w:rPr>
+        <w:t>.1</w:t>
+      </w:r>
+      <w:r>
+        <w:rPr>
+          <w:rFonts w:eastAsiaTheme="minorEastAsia"/>
+          <w:lang w:val="ru-RU" w:eastAsia="zh-TW"/>
+        </w:rPr>
+        <w:t xml:space="preserve">: </w:t>
+      </w:r>
+      <w:r>
+        <w:rPr>
+          <w:rFonts w:eastAsiaTheme="minorEastAsia"/>
+          <w:lang w:val="ru-RU" w:eastAsia="zh-TW"/>
+        </w:rPr>
+        <w:t>Безопасность разработки</w:t>
+      </w:r>
+    </w:p>
+    <w:p>
+      <w:pPr>
+        <w:spacing w:after="0" w:line="360" w:lineRule="auto"/>
+        <w:ind w:left="720" w:right="0" w:firstLine="720"/>
+        <w:rPr>
+          <w:rFonts w:eastAsiaTheme="minorEastAsia"/>
+          <w:lang w:val="ru-RU" w:eastAsia="zh-TW"/>
+        </w:rPr>
+      </w:pPr>
+      <w:r>
+        <w:rPr>
+          <w:rFonts w:eastAsiaTheme="minorEastAsia"/>
+          <w:lang w:val="ru-RU" w:eastAsia="zh-TW"/>
+        </w:rPr>
+        <w:t>ПиНТ-</w:t>
+      </w:r>
+      <w:r>
+        <w:rPr>
+          <w:rFonts w:eastAsiaTheme="minorEastAsia"/>
+          <w:lang w:val="ru-RU" w:eastAsia="zh-TW"/>
+        </w:rPr>
+        <w:t>2.1.1</w:t>
+      </w:r>
+      <w:r>
+        <w:rPr>
+          <w:rFonts w:eastAsiaTheme="minorEastAsia"/>
+          <w:lang w:val="ru-RU" w:eastAsia="zh-TW"/>
+        </w:rPr>
+        <w:t xml:space="preserve">: </w:t>
+      </w:r>
+      <w:r>
+        <w:rPr>
+          <w:rFonts w:eastAsiaTheme="minorEastAsia"/>
+          <w:lang w:val="ru-RU" w:eastAsia="zh-TW"/>
+        </w:rPr>
+        <w:t>Применение рекомендаций OWASP (например, защита от SQL-инъекций, XSS и CSRF).</w:t>
+      </w:r>
+    </w:p>
+    <w:p>
+      <w:pPr>
+        <w:spacing w:after="0" w:line="360" w:lineRule="auto"/>
+        <w:ind w:left="720" w:right="0" w:firstLine="720"/>
+        <w:rPr>
+          <w:rFonts w:eastAsiaTheme="minorEastAsia"/>
+          <w:lang w:val="ru-RU" w:eastAsia="zh-TW"/>
+        </w:rPr>
+      </w:pPr>
+      <w:r>
+        <w:rPr>
+          <w:rFonts w:eastAsiaTheme="minorEastAsia"/>
+          <w:lang w:val="ru-RU" w:eastAsia="zh-TW"/>
+        </w:rPr>
+        <w:lastRenderedPageBreak/>
+        <w:t>ПиНТ-</w:t>
+      </w:r>
+      <w:r>
+        <w:rPr>
+          <w:rFonts w:eastAsiaTheme="minorEastAsia"/>
+          <w:lang w:val="ru-RU" w:eastAsia="zh-TW"/>
+        </w:rPr>
+        <w:t>2.1.</w:t>
+      </w:r>
+      <w:r>
+        <w:rPr>
+          <w:rFonts w:eastAsiaTheme="minorEastAsia"/>
+          <w:lang w:val="ru-RU" w:eastAsia="zh-TW"/>
+        </w:rPr>
+        <w:t>2</w:t>
+      </w:r>
+      <w:r>
+        <w:rPr>
+          <w:rFonts w:eastAsiaTheme="minorEastAsia"/>
+          <w:lang w:val="ru-RU" w:eastAsia="zh-TW"/>
+        </w:rPr>
+        <w:t xml:space="preserve">: </w:t>
+      </w:r>
+      <w:r>
+        <w:rPr>
+          <w:rFonts w:eastAsiaTheme="minorEastAsia"/>
+          <w:lang w:val="ru-RU" w:eastAsia="zh-TW"/>
+        </w:rPr>
+        <w:t>Регулярное проведение аудита безопасности и тестирования уязвимостей.</w:t>
+      </w:r>
+    </w:p>
+    <w:p>
+      <w:pPr>
+        <w:spacing w:after="0" w:line="360" w:lineRule="auto"/>
+        <w:ind w:left="0" w:right="0" w:firstLine="720"/>
+        <w:rPr>
+          <w:rFonts w:eastAsiaTheme="minorEastAsia"/>
+          <w:lang w:val="ru-RU" w:eastAsia="zh-TW"/>
+        </w:rPr>
+      </w:pPr>
+      <w:r>
+        <w:rPr>
+          <w:rFonts w:eastAsiaTheme="minorEastAsia"/>
+          <w:lang w:val="ru-RU" w:eastAsia="zh-TW"/>
+        </w:rPr>
+        <w:t>ПиНТ-2</w:t>
+      </w:r>
+      <w:r>
+        <w:rPr>
+          <w:rFonts w:eastAsiaTheme="minorEastAsia"/>
+          <w:lang w:val="ru-RU" w:eastAsia="zh-TW"/>
+        </w:rPr>
+        <w:t>.</w:t>
+      </w:r>
+      <w:r>
+        <w:rPr>
+          <w:rFonts w:eastAsiaTheme="minorEastAsia"/>
+          <w:lang w:val="ru-RU" w:eastAsia="zh-TW"/>
+        </w:rPr>
+        <w:t>2</w:t>
+      </w:r>
+      <w:r>
+        <w:rPr>
+          <w:rFonts w:eastAsiaTheme="minorEastAsia"/>
+          <w:lang w:val="ru-RU" w:eastAsia="zh-TW"/>
+        </w:rPr>
+        <w:t xml:space="preserve">: </w:t>
+      </w:r>
+      <w:r>
+        <w:rPr>
+          <w:rFonts w:eastAsiaTheme="minorEastAsia"/>
+          <w:lang w:val="ru-RU" w:eastAsia="zh-TW"/>
+        </w:rPr>
+        <w:t>Качество кода и процессов</w:t>
+      </w:r>
+    </w:p>
+    <w:p>
+      <w:pPr>
+        <w:spacing w:after="0" w:line="360" w:lineRule="auto"/>
+        <w:ind w:left="720" w:right="0" w:firstLine="720"/>
+        <w:rPr>
+          <w:rFonts w:eastAsiaTheme="minorEastAsia"/>
+          <w:lang w:val="ru-RU" w:eastAsia="zh-TW"/>
+        </w:rPr>
+      </w:pPr>
+      <w:r>
+        <w:rPr>
+          <w:rFonts w:eastAsiaTheme="minorEastAsia"/>
+          <w:lang w:val="ru-RU" w:eastAsia="zh-TW"/>
+        </w:rPr>
+        <w:t>ПиНТ-</w:t>
+      </w:r>
+      <w:r>
+        <w:rPr>
+          <w:rFonts w:eastAsiaTheme="minorEastAsia"/>
+          <w:lang w:val="ru-RU" w:eastAsia="zh-TW"/>
+        </w:rPr>
+        <w:t>2.</w:t>
+      </w:r>
+      <w:r>
+        <w:rPr>
+          <w:rFonts w:eastAsiaTheme="minorEastAsia"/>
+          <w:lang w:val="ru-RU" w:eastAsia="zh-TW"/>
+        </w:rPr>
+        <w:t>2</w:t>
+      </w:r>
+      <w:r>
+        <w:rPr>
+          <w:rFonts w:eastAsiaTheme="minorEastAsia"/>
+          <w:lang w:val="ru-RU" w:eastAsia="zh-TW"/>
+        </w:rPr>
+        <w:t>.</w:t>
+      </w:r>
+      <w:r>
+        <w:rPr>
+          <w:rFonts w:eastAsiaTheme="minorEastAsia"/>
+          <w:lang w:val="ru-RU" w:eastAsia="zh-TW"/>
+        </w:rPr>
+        <w:t>1</w:t>
+      </w:r>
+      <w:r>
+        <w:rPr>
+          <w:rFonts w:eastAsiaTheme="minorEastAsia"/>
+          <w:lang w:val="ru-RU" w:eastAsia="zh-TW"/>
+        </w:rPr>
+        <w:t xml:space="preserve">: </w:t>
+      </w:r>
+      <w:r>
+        <w:rPr>
+          <w:rFonts w:eastAsiaTheme="minorEastAsia"/>
+          <w:lang w:val="ru-RU" w:eastAsia="zh-TW"/>
+        </w:rPr>
+        <w:t xml:space="preserve">Использование стандартов </w:t>
+      </w:r>
+      <w:r>
+        <w:rPr>
+          <w:rFonts w:eastAsiaTheme="minorEastAsia"/>
+          <w:lang w:val="ru-RU" w:eastAsia="zh-TW"/>
+        </w:rPr>
+        <w:t xml:space="preserve">написания </w:t>
+      </w:r>
+      <w:r>
+        <w:rPr>
+          <w:rFonts w:eastAsiaTheme="minorEastAsia"/>
+          <w:lang w:val="ru-RU" w:eastAsia="zh-TW"/>
+        </w:rPr>
+        <w:t>код</w:t>
+      </w:r>
+      <w:r>
+        <w:rPr>
+          <w:rFonts w:eastAsiaTheme="minorEastAsia"/>
+          <w:lang w:val="ru-RU" w:eastAsia="zh-TW"/>
+        </w:rPr>
+        <w:t>а</w:t>
+      </w:r>
+      <w:r>
+        <w:rPr>
+          <w:rFonts w:eastAsiaTheme="minorEastAsia"/>
+          <w:lang w:val="ru-RU" w:eastAsia="zh-TW"/>
+        </w:rPr>
+        <w:t xml:space="preserve"> и документирование архитектуры приложения.</w:t>
+      </w:r>
+    </w:p>
+    <w:p>
+      <w:pPr>
+        <w:spacing w:after="0" w:line="360" w:lineRule="auto"/>
+        <w:ind w:left="720" w:right="0" w:firstLine="720"/>
+        <w:rPr>
+          <w:rFonts w:eastAsiaTheme="minorEastAsia"/>
+          <w:lang w:val="ru-RU" w:eastAsia="zh-TW"/>
+        </w:rPr>
+      </w:pPr>
+      <w:r>
+        <w:rPr>
+          <w:rFonts w:eastAsiaTheme="minorEastAsia"/>
+          <w:lang w:val="ru-RU" w:eastAsia="zh-TW"/>
+        </w:rPr>
+        <w:t>ПиНТ-</w:t>
+      </w:r>
+      <w:r>
+        <w:rPr>
+          <w:rFonts w:eastAsiaTheme="minorEastAsia"/>
+          <w:lang w:val="ru-RU" w:eastAsia="zh-TW"/>
+        </w:rPr>
+        <w:t>2.2.</w:t>
+      </w:r>
+      <w:r>
+        <w:rPr>
+          <w:rFonts w:eastAsiaTheme="minorEastAsia"/>
+          <w:lang w:val="ru-RU" w:eastAsia="zh-TW"/>
+        </w:rPr>
+        <w:t>2</w:t>
+      </w:r>
+      <w:r>
+        <w:rPr>
+          <w:rFonts w:eastAsiaTheme="minorEastAsia"/>
+          <w:lang w:val="ru-RU" w:eastAsia="zh-TW"/>
+        </w:rPr>
+        <w:t xml:space="preserve">: </w:t>
+      </w:r>
+      <w:r>
+        <w:rPr>
+          <w:rFonts w:eastAsiaTheme="minorEastAsia"/>
+          <w:lang w:val="ru-RU" w:eastAsia="zh-TW"/>
+        </w:rPr>
+        <w:t>Применение методологий Agile, а также внедрение процессов CI/CD для контроля качества и оперативного исправления ошибок.</w:t>
+      </w:r>
+    </w:p>
+    <w:p>
+      <w:pPr>
+        <w:spacing w:after="0" w:line="360" w:lineRule="auto"/>
+        <w:ind w:left="720" w:right="0" w:firstLine="720"/>
+        <w:rPr>
+          <w:rFonts w:eastAsiaTheme="minorEastAsia"/>
+          <w:lang w:val="ru-RU" w:eastAsia="zh-TW"/>
+        </w:rPr>
+      </w:pPr>
+      <w:r>
+        <w:rPr>
+          <w:rFonts w:eastAsiaTheme="minorEastAsia"/>
+          <w:lang w:val="ru-RU" w:eastAsia="zh-TW"/>
+        </w:rPr>
+        <w:t>ПиНТ-2</w:t>
+      </w:r>
+      <w:r>
+        <w:rPr>
+          <w:rFonts w:eastAsiaTheme="minorEastAsia"/>
+          <w:lang w:val="ru-RU" w:eastAsia="zh-TW"/>
+        </w:rPr>
+        <w:t>.</w:t>
+      </w:r>
+      <w:r>
+        <w:rPr>
+          <w:rFonts w:eastAsiaTheme="minorEastAsia"/>
+          <w:lang w:val="ru-RU" w:eastAsia="zh-TW"/>
+        </w:rPr>
+        <w:t>3</w:t>
+      </w:r>
+      <w:r>
+        <w:rPr>
+          <w:rFonts w:eastAsiaTheme="minorEastAsia"/>
+          <w:lang w:val="ru-RU" w:eastAsia="zh-TW"/>
+        </w:rPr>
+        <w:t>:</w:t>
+      </w:r>
+      <w:r>
+        <w:rPr>
+          <w:rFonts w:eastAsiaTheme="minorEastAsia"/>
+          <w:lang w:val="ru-RU" w:eastAsia="zh-TW"/>
+        </w:rPr>
+        <w:t xml:space="preserve"> </w:t>
+      </w:r>
+      <w:r>
+        <w:rPr>
+          <w:rFonts w:eastAsiaTheme="minorEastAsia"/>
+          <w:lang w:val="ru-RU" w:eastAsia="zh-TW"/>
+        </w:rPr>
+        <w:t>Доступность и совместимость</w:t>
+      </w:r>
+    </w:p>
+    <w:p>
+      <w:pPr>
+        <w:spacing w:after="0" w:line="360" w:lineRule="auto"/>
+        <w:ind w:left="720" w:right="0" w:firstLine="720"/>
+        <w:rPr>
+          <w:rFonts w:eastAsiaTheme="minorEastAsia"/>
+          <w:lang w:val="ru-RU" w:eastAsia="zh-TW"/>
+        </w:rPr>
+      </w:pPr>
+      <w:r>
+        <w:rPr>
+          <w:rFonts w:eastAsiaTheme="minorEastAsia"/>
+          <w:lang w:val="ru-RU" w:eastAsia="zh-TW"/>
+        </w:rPr>
+        <w:t>ПиНТ-2</w:t>
+      </w:r>
+      <w:r>
+        <w:rPr>
+          <w:rFonts w:eastAsiaTheme="minorEastAsia"/>
+          <w:lang w:val="ru-RU" w:eastAsia="zh-TW"/>
+        </w:rPr>
+        <w:t>.3</w:t>
+      </w:r>
+      <w:r>
+        <w:rPr>
+          <w:rFonts w:eastAsiaTheme="minorEastAsia"/>
+          <w:lang w:val="ru-RU" w:eastAsia="zh-TW"/>
+        </w:rPr>
+        <w:t>.1</w:t>
+      </w:r>
+      <w:r>
+        <w:rPr>
+          <w:rFonts w:eastAsiaTheme="minorEastAsia"/>
+          <w:lang w:val="ru-RU" w:eastAsia="zh-TW"/>
+        </w:rPr>
+        <w:t>:</w:t>
+      </w:r>
+      <w:r>
+        <w:rPr>
+          <w:rFonts w:eastAsiaTheme="minorEastAsia"/>
+          <w:lang w:val="ru-RU" w:eastAsia="zh-TW"/>
+        </w:rPr>
+        <w:t xml:space="preserve"> </w:t>
+      </w:r>
+      <w:r>
+        <w:rPr>
+          <w:rFonts w:eastAsiaTheme="minorEastAsia"/>
+          <w:lang w:val="ru-RU" w:eastAsia="zh-TW"/>
+        </w:rPr>
+        <w:t>Соблюдение стандартов WCAG 2.0/2.1 для обеспечения доступности интерфейса пользователям с ограниченными возможностями.</w:t>
+      </w:r>
+    </w:p>
+    <w:p>
+      <w:pPr>
+        <w:spacing w:after="0" w:line="360" w:lineRule="auto"/>
+        <w:ind w:left="720" w:right="0" w:firstLine="720"/>
+        <w:rPr>
+          <w:rFonts w:eastAsiaTheme="minorEastAsia"/>
+          <w:lang w:val="ru-RU" w:eastAsia="zh-TW"/>
+        </w:rPr>
+      </w:pPr>
+      <w:r>
+        <w:rPr>
+          <w:rFonts w:eastAsiaTheme="minorEastAsia"/>
+          <w:lang w:val="ru-RU" w:eastAsia="zh-TW"/>
+        </w:rPr>
+        <w:t>ПиНТ-2</w:t>
+      </w:r>
+      <w:r>
+        <w:rPr>
+          <w:rFonts w:eastAsiaTheme="minorEastAsia"/>
+          <w:lang w:val="ru-RU" w:eastAsia="zh-TW"/>
+        </w:rPr>
+        <w:t>.3.</w:t>
+      </w:r>
+      <w:r>
+        <w:rPr>
+          <w:rFonts w:eastAsiaTheme="minorEastAsia"/>
+          <w:lang w:val="ru-RU" w:eastAsia="zh-TW"/>
+        </w:rPr>
+        <w:t>2</w:t>
+      </w:r>
+      <w:r>
+        <w:rPr>
+          <w:rFonts w:eastAsiaTheme="minorEastAsia"/>
+          <w:lang w:val="ru-RU" w:eastAsia="zh-TW"/>
+        </w:rPr>
+        <w:t>:</w:t>
+      </w:r>
+      <w:r>
+        <w:rPr>
+          <w:rFonts w:eastAsiaTheme="minorEastAsia"/>
+          <w:lang w:val="ru-RU" w:eastAsia="zh-TW"/>
+        </w:rPr>
+        <w:t xml:space="preserve"> </w:t>
+      </w:r>
+      <w:r>
+        <w:rPr>
+          <w:rFonts w:eastAsiaTheme="minorEastAsia"/>
+          <w:lang w:val="ru-RU" w:eastAsia="zh-TW"/>
+        </w:rPr>
+        <w:t>Обеспечение кроссбраузерной совместимости и адаптивного дизайна для различных устройств.</w:t>
+      </w:r>
+    </w:p>
+    <w:p>
+      <w:pPr>
+        <w:spacing w:after="0" w:line="360" w:lineRule="auto"/>
+        <w:ind w:left="0" w:right="0" w:firstLine="720"/>
         <w:rPr>
           <w:rFonts w:eastAsiaTheme="minorEastAsia"/>
           <w:lang w:val="ru-RU" w:eastAsia="zh-TW"/>
@@ -3791,6 +4599,568 @@
           <w:lang w:val="ru-RU" w:eastAsia="zh-TW"/>
         </w:rPr>
         <w:t>ПиНТ-3: Политики конфиденциальности и защиты данных</w:t>
+      </w:r>
+    </w:p>
+    <w:p>
+      <w:pPr>
+        <w:spacing w:after="0" w:line="360" w:lineRule="auto"/>
+        <w:ind w:left="720" w:right="0" w:firstLine="720"/>
+        <w:rPr>
+          <w:rFonts w:eastAsiaTheme="minorEastAsia"/>
+          <w:lang w:val="ru-RU" w:eastAsia="zh-TW"/>
+        </w:rPr>
+      </w:pPr>
+      <w:r>
+        <w:rPr>
+          <w:rFonts w:eastAsiaTheme="minorEastAsia"/>
+          <w:lang w:val="ru-RU" w:eastAsia="zh-TW"/>
+        </w:rPr>
+        <w:t>ПиНТ-3</w:t>
+      </w:r>
+      <w:r>
+        <w:rPr>
+          <w:rFonts w:eastAsiaTheme="minorEastAsia"/>
+          <w:lang w:val="ru-RU" w:eastAsia="zh-TW"/>
+        </w:rPr>
+        <w:t>.1</w:t>
+      </w:r>
+      <w:r>
+        <w:rPr>
+          <w:rFonts w:eastAsiaTheme="minorEastAsia"/>
+          <w:lang w:val="ru-RU" w:eastAsia="zh-TW"/>
+        </w:rPr>
+        <w:t xml:space="preserve">: </w:t>
+      </w:r>
+      <w:r>
+        <w:rPr>
+          <w:rFonts w:eastAsiaTheme="minorEastAsia"/>
+          <w:lang w:val="ru-RU" w:eastAsia="zh-TW"/>
+        </w:rPr>
+        <w:t>Документация и прозрачность</w:t>
+      </w:r>
+    </w:p>
+    <w:p>
+      <w:pPr>
+        <w:spacing w:after="0" w:line="360" w:lineRule="auto"/>
+        <w:ind w:left="1440" w:right="0" w:firstLine="720"/>
+        <w:rPr>
+          <w:rFonts w:eastAsiaTheme="minorEastAsia"/>
+          <w:lang w:val="ru-RU" w:eastAsia="zh-TW"/>
+        </w:rPr>
+      </w:pPr>
+      <w:r>
+        <w:rPr>
+          <w:rFonts w:eastAsiaTheme="minorEastAsia"/>
+          <w:lang w:val="ru-RU" w:eastAsia="zh-TW"/>
+        </w:rPr>
+        <w:t>ПиНТ-3</w:t>
+      </w:r>
+      <w:r>
+        <w:rPr>
+          <w:rFonts w:eastAsiaTheme="minorEastAsia"/>
+          <w:lang w:val="ru-RU" w:eastAsia="zh-TW"/>
+        </w:rPr>
+        <w:t>.1</w:t>
+      </w:r>
+      <w:r>
+        <w:rPr>
+          <w:rFonts w:eastAsiaTheme="minorEastAsia"/>
+          <w:lang w:val="ru-RU" w:eastAsia="zh-TW"/>
+        </w:rPr>
+        <w:t>.1</w:t>
+      </w:r>
+      <w:r>
+        <w:rPr>
+          <w:rFonts w:eastAsiaTheme="minorEastAsia"/>
+          <w:lang w:val="ru-RU" w:eastAsia="zh-TW"/>
+        </w:rPr>
+        <w:t xml:space="preserve">: </w:t>
+      </w:r>
+      <w:r>
+        <w:rPr>
+          <w:rFonts w:eastAsiaTheme="minorEastAsia"/>
+          <w:lang w:val="ru-RU" w:eastAsia="zh-TW"/>
+        </w:rPr>
+        <w:t>Разработка и публикация «Политики конфиденциальности», в которой подробно описывается, какие данные собираются, с какой целью и как они используются.</w:t>
+      </w:r>
+    </w:p>
+    <w:p>
+      <w:pPr>
+        <w:spacing w:after="0" w:line="360" w:lineRule="auto"/>
+        <w:ind w:left="1440" w:right="0" w:firstLine="720"/>
+        <w:rPr>
+          <w:rFonts w:eastAsiaTheme="minorEastAsia"/>
+          <w:lang w:val="ru-RU" w:eastAsia="zh-TW"/>
+        </w:rPr>
+      </w:pPr>
+      <w:r>
+        <w:rPr>
+          <w:rFonts w:eastAsiaTheme="minorEastAsia"/>
+          <w:lang w:val="ru-RU" w:eastAsia="zh-TW"/>
+        </w:rPr>
+        <w:t>ПиНТ-3</w:t>
+      </w:r>
+      <w:r>
+        <w:rPr>
+          <w:rFonts w:eastAsiaTheme="minorEastAsia"/>
+          <w:lang w:val="ru-RU" w:eastAsia="zh-TW"/>
+        </w:rPr>
+        <w:t>.1.</w:t>
+      </w:r>
+      <w:r>
+        <w:rPr>
+          <w:rFonts w:eastAsiaTheme="minorEastAsia"/>
+          <w:lang w:val="ru-RU" w:eastAsia="zh-TW"/>
+        </w:rPr>
+        <w:t>2</w:t>
+      </w:r>
+      <w:r>
+        <w:rPr>
+          <w:rFonts w:eastAsiaTheme="minorEastAsia"/>
+          <w:lang w:val="ru-RU" w:eastAsia="zh-TW"/>
+        </w:rPr>
+        <w:t xml:space="preserve">: </w:t>
+      </w:r>
+      <w:r>
+        <w:rPr>
+          <w:rFonts w:eastAsiaTheme="minorEastAsia"/>
+          <w:lang w:val="ru-RU" w:eastAsia="zh-TW"/>
+        </w:rPr>
+        <w:t>Информирование пользователей о возможных изменениях в политике.</w:t>
+      </w:r>
+    </w:p>
+    <w:p>
+      <w:pPr>
+        <w:spacing w:after="0" w:line="360" w:lineRule="auto"/>
+        <w:ind w:left="720" w:right="0" w:firstLine="720"/>
+        <w:rPr>
+          <w:rFonts w:eastAsiaTheme="minorEastAsia"/>
+          <w:lang w:val="ru-RU" w:eastAsia="zh-TW"/>
+        </w:rPr>
+      </w:pPr>
+      <w:r>
+        <w:rPr>
+          <w:rFonts w:eastAsiaTheme="minorEastAsia"/>
+          <w:lang w:val="ru-RU" w:eastAsia="zh-TW"/>
+        </w:rPr>
+        <w:t>ПиНТ-3</w:t>
+      </w:r>
+      <w:r>
+        <w:rPr>
+          <w:rFonts w:eastAsiaTheme="minorEastAsia"/>
+          <w:lang w:val="ru-RU" w:eastAsia="zh-TW"/>
+        </w:rPr>
+        <w:t>.</w:t>
+      </w:r>
+      <w:r>
+        <w:rPr>
+          <w:rFonts w:eastAsiaTheme="minorEastAsia"/>
+          <w:lang w:val="ru-RU" w:eastAsia="zh-TW"/>
+        </w:rPr>
+        <w:t>2</w:t>
+      </w:r>
+      <w:r>
+        <w:rPr>
+          <w:rFonts w:eastAsiaTheme="minorEastAsia"/>
+          <w:lang w:val="ru-RU" w:eastAsia="zh-TW"/>
+        </w:rPr>
+        <w:t xml:space="preserve">: </w:t>
+      </w:r>
+      <w:r>
+        <w:rPr>
+          <w:rFonts w:eastAsiaTheme="minorEastAsia"/>
+          <w:lang w:val="ru-RU" w:eastAsia="zh-TW"/>
+        </w:rPr>
+        <w:t>Права пользователей</w:t>
+      </w:r>
+    </w:p>
+    <w:p>
+      <w:pPr>
+        <w:spacing w:after="0" w:line="360" w:lineRule="auto"/>
+        <w:ind w:left="1440" w:right="0" w:firstLine="720"/>
+        <w:rPr>
+          <w:rFonts w:eastAsiaTheme="minorEastAsia"/>
+          <w:lang w:val="ru-RU" w:eastAsia="zh-TW"/>
+        </w:rPr>
+      </w:pPr>
+      <w:r>
+        <w:rPr>
+          <w:rFonts w:eastAsiaTheme="minorEastAsia"/>
+          <w:lang w:val="ru-RU" w:eastAsia="zh-TW"/>
+        </w:rPr>
+        <w:t>ПиНТ-3</w:t>
+      </w:r>
+      <w:r>
+        <w:rPr>
+          <w:rFonts w:eastAsiaTheme="minorEastAsia"/>
+          <w:lang w:val="ru-RU" w:eastAsia="zh-TW"/>
+        </w:rPr>
+        <w:t>.</w:t>
+      </w:r>
+      <w:r>
+        <w:rPr>
+          <w:rFonts w:eastAsiaTheme="minorEastAsia"/>
+          <w:lang w:val="ru-RU" w:eastAsia="zh-TW"/>
+        </w:rPr>
+        <w:t>2</w:t>
+      </w:r>
+      <w:r>
+        <w:rPr>
+          <w:rFonts w:eastAsiaTheme="minorEastAsia"/>
+          <w:lang w:val="ru-RU" w:eastAsia="zh-TW"/>
+        </w:rPr>
+        <w:t>.</w:t>
+      </w:r>
+      <w:r>
+        <w:rPr>
+          <w:rFonts w:eastAsiaTheme="minorEastAsia"/>
+          <w:lang w:val="ru-RU" w:eastAsia="zh-TW"/>
+        </w:rPr>
+        <w:t>1</w:t>
+      </w:r>
+      <w:r>
+        <w:rPr>
+          <w:rFonts w:eastAsiaTheme="minorEastAsia"/>
+          <w:lang w:val="ru-RU" w:eastAsia="zh-TW"/>
+        </w:rPr>
+        <w:t xml:space="preserve">: </w:t>
+      </w:r>
+      <w:r>
+        <w:rPr>
+          <w:rFonts w:eastAsiaTheme="minorEastAsia"/>
+          <w:lang w:val="ru-RU" w:eastAsia="zh-TW"/>
+        </w:rPr>
+        <w:t>Предоставление возможности пользователям запрашивать, изменять или удалять свои персональные данные.</w:t>
+      </w:r>
+    </w:p>
+    <w:p>
+      <w:pPr>
+        <w:spacing w:after="0" w:line="360" w:lineRule="auto"/>
+        <w:ind w:left="1440" w:right="0" w:firstLine="720"/>
+        <w:rPr>
+          <w:rFonts w:eastAsiaTheme="minorEastAsia"/>
+          <w:lang w:val="ru-RU" w:eastAsia="zh-TW"/>
+        </w:rPr>
+      </w:pPr>
+      <w:r>
+        <w:rPr>
+          <w:rFonts w:eastAsiaTheme="minorEastAsia"/>
+          <w:lang w:val="ru-RU" w:eastAsia="zh-TW"/>
+        </w:rPr>
+        <w:t>ПиНТ-3</w:t>
+      </w:r>
+      <w:r>
+        <w:rPr>
+          <w:rFonts w:eastAsiaTheme="minorEastAsia"/>
+          <w:lang w:val="ru-RU" w:eastAsia="zh-TW"/>
+        </w:rPr>
+        <w:t>.2.</w:t>
+      </w:r>
+      <w:r>
+        <w:rPr>
+          <w:rFonts w:eastAsiaTheme="minorEastAsia"/>
+          <w:lang w:val="ru-RU" w:eastAsia="zh-TW"/>
+        </w:rPr>
+        <w:t>2</w:t>
+      </w:r>
+      <w:r>
+        <w:rPr>
+          <w:rFonts w:eastAsiaTheme="minorEastAsia"/>
+          <w:lang w:val="ru-RU" w:eastAsia="zh-TW"/>
+        </w:rPr>
+        <w:t xml:space="preserve">: </w:t>
+      </w:r>
+      <w:r>
+        <w:rPr>
+          <w:rFonts w:eastAsiaTheme="minorEastAsia"/>
+          <w:lang w:val="ru-RU" w:eastAsia="zh-TW"/>
+        </w:rPr>
+        <w:t>Обеспечение механизмов для отзыва согласия на обработку данных.</w:t>
+      </w:r>
+    </w:p>
+    <w:p>
+      <w:pPr>
+        <w:spacing w:after="0" w:line="360" w:lineRule="auto"/>
+        <w:ind w:left="720" w:right="0" w:firstLine="720"/>
+        <w:rPr>
+          <w:rFonts w:eastAsiaTheme="minorEastAsia"/>
+          <w:lang w:val="ru-RU" w:eastAsia="zh-TW"/>
+        </w:rPr>
+      </w:pPr>
+      <w:r>
+        <w:rPr>
+          <w:rFonts w:eastAsiaTheme="minorEastAsia"/>
+          <w:lang w:val="ru-RU" w:eastAsia="zh-TW"/>
+        </w:rPr>
+        <w:t>ПиНТ-3</w:t>
+      </w:r>
+      <w:r>
+        <w:rPr>
+          <w:rFonts w:eastAsiaTheme="minorEastAsia"/>
+          <w:lang w:val="ru-RU" w:eastAsia="zh-TW"/>
+        </w:rPr>
+        <w:t>.</w:t>
+      </w:r>
+      <w:r>
+        <w:rPr>
+          <w:rFonts w:eastAsiaTheme="minorEastAsia"/>
+          <w:lang w:val="ru-RU" w:eastAsia="zh-TW"/>
+        </w:rPr>
+        <w:t>3</w:t>
+      </w:r>
+      <w:r>
+        <w:rPr>
+          <w:rFonts w:eastAsiaTheme="minorEastAsia"/>
+          <w:lang w:val="ru-RU" w:eastAsia="zh-TW"/>
+        </w:rPr>
+        <w:t xml:space="preserve">: </w:t>
+      </w:r>
+      <w:r>
+        <w:rPr>
+          <w:rFonts w:eastAsiaTheme="minorEastAsia"/>
+          <w:lang w:val="ru-RU" w:eastAsia="zh-TW"/>
+        </w:rPr>
+        <w:t>Технические меры защиты:</w:t>
+      </w:r>
+    </w:p>
+    <w:p>
+      <w:pPr>
+        <w:spacing w:after="0" w:line="360" w:lineRule="auto"/>
+        <w:ind w:left="1440" w:right="0" w:firstLine="720"/>
+        <w:rPr>
+          <w:rFonts w:eastAsiaTheme="minorEastAsia"/>
+          <w:lang w:val="ru-RU" w:eastAsia="zh-TW"/>
+        </w:rPr>
+      </w:pPr>
+      <w:r>
+        <w:rPr>
+          <w:rFonts w:eastAsiaTheme="minorEastAsia"/>
+          <w:lang w:val="ru-RU" w:eastAsia="zh-TW"/>
+        </w:rPr>
+        <w:t>ПиНТ-3</w:t>
+      </w:r>
+      <w:r>
+        <w:rPr>
+          <w:rFonts w:eastAsiaTheme="minorEastAsia"/>
+          <w:lang w:val="ru-RU" w:eastAsia="zh-TW"/>
+        </w:rPr>
+        <w:t>.</w:t>
+      </w:r>
+      <w:r>
+        <w:rPr>
+          <w:rFonts w:eastAsiaTheme="minorEastAsia"/>
+          <w:lang w:val="ru-RU" w:eastAsia="zh-TW"/>
+        </w:rPr>
+        <w:t>3</w:t>
+      </w:r>
+      <w:r>
+        <w:rPr>
+          <w:rFonts w:eastAsiaTheme="minorEastAsia"/>
+          <w:lang w:val="ru-RU" w:eastAsia="zh-TW"/>
+        </w:rPr>
+        <w:t>.</w:t>
+      </w:r>
+      <w:r>
+        <w:rPr>
+          <w:rFonts w:eastAsiaTheme="minorEastAsia"/>
+          <w:lang w:val="ru-RU" w:eastAsia="zh-TW"/>
+        </w:rPr>
+        <w:t>1</w:t>
+      </w:r>
+      <w:r>
+        <w:rPr>
+          <w:rFonts w:eastAsiaTheme="minorEastAsia"/>
+          <w:lang w:val="ru-RU" w:eastAsia="zh-TW"/>
+        </w:rPr>
+        <w:t xml:space="preserve">: </w:t>
+      </w:r>
+      <w:r>
+        <w:rPr>
+          <w:rFonts w:eastAsiaTheme="minorEastAsia"/>
+          <w:lang w:val="ru-RU" w:eastAsia="zh-TW"/>
+        </w:rPr>
+        <w:t>Обеспечение защищенной передачи данных с использованием HTTPS и других современных протоколов безопасности.</w:t>
+      </w:r>
+    </w:p>
+    <w:p>
+      <w:pPr>
+        <w:spacing w:after="0" w:line="360" w:lineRule="auto"/>
+        <w:ind w:left="1440" w:right="0" w:firstLine="720"/>
+        <w:rPr>
+          <w:rFonts w:eastAsiaTheme="minorEastAsia"/>
+          <w:lang w:val="ru-RU" w:eastAsia="zh-TW"/>
+        </w:rPr>
+      </w:pPr>
+      <w:r>
+        <w:rPr>
+          <w:rFonts w:eastAsiaTheme="minorEastAsia"/>
+          <w:lang w:val="ru-RU" w:eastAsia="zh-TW"/>
+        </w:rPr>
+        <w:lastRenderedPageBreak/>
+        <w:t>ПиНТ-3</w:t>
+      </w:r>
+      <w:r>
+        <w:rPr>
+          <w:rFonts w:eastAsiaTheme="minorEastAsia"/>
+          <w:lang w:val="ru-RU" w:eastAsia="zh-TW"/>
+        </w:rPr>
+        <w:t>.3.</w:t>
+      </w:r>
+      <w:r>
+        <w:rPr>
+          <w:rFonts w:eastAsiaTheme="minorEastAsia"/>
+          <w:lang w:val="ru-RU" w:eastAsia="zh-TW"/>
+        </w:rPr>
+        <w:t>2</w:t>
+      </w:r>
+      <w:r>
+        <w:rPr>
+          <w:rFonts w:eastAsiaTheme="minorEastAsia"/>
+          <w:lang w:val="ru-RU" w:eastAsia="zh-TW"/>
+        </w:rPr>
+        <w:t xml:space="preserve">: </w:t>
+      </w:r>
+      <w:r>
+        <w:rPr>
+          <w:rFonts w:eastAsiaTheme="minorEastAsia"/>
+          <w:lang w:val="ru-RU" w:eastAsia="zh-TW"/>
+        </w:rPr>
+        <w:t>Организация безопасного хранения данных с учетом принципов минимизации: сбор только необходимой информации и её регулярное обновление/удаление согласно внутренним регламентам.</w:t>
+      </w:r>
+    </w:p>
+    <w:p>
+      <w:pPr>
+        <w:spacing w:after="0" w:line="360" w:lineRule="auto"/>
+        <w:ind w:left="720" w:right="0" w:firstLine="720"/>
+        <w:rPr>
+          <w:rFonts w:eastAsiaTheme="minorEastAsia"/>
+          <w:lang w:val="ru-RU" w:eastAsia="zh-TW"/>
+        </w:rPr>
+      </w:pPr>
+      <w:r>
+        <w:rPr>
+          <w:rFonts w:eastAsiaTheme="minorEastAsia"/>
+          <w:lang w:val="ru-RU" w:eastAsia="zh-TW"/>
+        </w:rPr>
+        <w:t>ПиНТ-3</w:t>
+      </w:r>
+      <w:r>
+        <w:rPr>
+          <w:rFonts w:eastAsiaTheme="minorEastAsia"/>
+          <w:lang w:val="ru-RU" w:eastAsia="zh-TW"/>
+        </w:rPr>
+        <w:t>.</w:t>
+      </w:r>
+      <w:r>
+        <w:rPr>
+          <w:rFonts w:eastAsiaTheme="minorEastAsia"/>
+          <w:lang w:val="ru-RU" w:eastAsia="zh-TW"/>
+        </w:rPr>
+        <w:t>4</w:t>
+      </w:r>
+      <w:r>
+        <w:rPr>
+          <w:rFonts w:eastAsiaTheme="minorEastAsia"/>
+          <w:lang w:val="ru-RU" w:eastAsia="zh-TW"/>
+        </w:rPr>
+        <w:t xml:space="preserve">: </w:t>
+      </w:r>
+      <w:r>
+        <w:rPr>
+          <w:rFonts w:eastAsiaTheme="minorEastAsia"/>
+          <w:lang w:val="ru-RU" w:eastAsia="zh-TW"/>
+        </w:rPr>
+        <w:t>Регулярный аудит:</w:t>
+      </w:r>
+    </w:p>
+    <w:p>
+      <w:pPr>
+        <w:spacing w:after="0" w:line="360" w:lineRule="auto"/>
+        <w:ind w:left="1440" w:right="0" w:firstLine="720"/>
+        <w:rPr>
+          <w:rFonts w:eastAsiaTheme="minorEastAsia"/>
+          <w:lang w:val="ru-RU" w:eastAsia="zh-TW"/>
+        </w:rPr>
+      </w:pPr>
+      <w:r>
+        <w:rPr>
+          <w:rFonts w:eastAsiaTheme="minorEastAsia"/>
+          <w:lang w:val="ru-RU" w:eastAsia="zh-TW"/>
+        </w:rPr>
+        <w:t>ПиНТ-3</w:t>
+      </w:r>
+      <w:r>
+        <w:rPr>
+          <w:rFonts w:eastAsiaTheme="minorEastAsia"/>
+          <w:lang w:val="ru-RU" w:eastAsia="zh-TW"/>
+        </w:rPr>
+        <w:t>.4</w:t>
+      </w:r>
+      <w:r>
+        <w:rPr>
+          <w:rFonts w:eastAsiaTheme="minorEastAsia"/>
+          <w:lang w:val="ru-RU" w:eastAsia="zh-TW"/>
+        </w:rPr>
+        <w:t>.1</w:t>
+      </w:r>
+      <w:r>
+        <w:rPr>
+          <w:rFonts w:eastAsiaTheme="minorEastAsia"/>
+          <w:lang w:val="ru-RU" w:eastAsia="zh-TW"/>
+        </w:rPr>
+        <w:t xml:space="preserve">: </w:t>
+      </w:r>
+      <w:r>
+        <w:rPr>
+          <w:rFonts w:eastAsiaTheme="minorEastAsia"/>
+          <w:lang w:val="ru-RU" w:eastAsia="zh-TW"/>
+        </w:rPr>
+        <w:t>Проведение периодических проверок на соответствие актуальным требованиям законодательства и стандартам индустрии.</w:t>
+      </w:r>
+    </w:p>
+    <w:p>
+      <w:pPr>
+        <w:spacing w:after="0" w:line="360" w:lineRule="auto"/>
+        <w:ind w:left="1440" w:right="0" w:firstLine="720"/>
+        <w:rPr>
+          <w:rFonts w:eastAsiaTheme="minorEastAsia"/>
+          <w:lang w:val="ru-RU" w:eastAsia="zh-TW"/>
+        </w:rPr>
+      </w:pPr>
+      <w:r>
+        <w:rPr>
+          <w:rFonts w:eastAsiaTheme="minorEastAsia"/>
+          <w:lang w:val="ru-RU" w:eastAsia="zh-TW"/>
+        </w:rPr>
+        <w:t>ПиНТ-3</w:t>
+      </w:r>
+      <w:r>
+        <w:rPr>
+          <w:rFonts w:eastAsiaTheme="minorEastAsia"/>
+          <w:lang w:val="ru-RU" w:eastAsia="zh-TW"/>
+        </w:rPr>
+        <w:t>.4.</w:t>
+      </w:r>
+      <w:r>
+        <w:rPr>
+          <w:rFonts w:eastAsiaTheme="minorEastAsia"/>
+          <w:lang w:val="ru-RU" w:eastAsia="zh-TW"/>
+        </w:rPr>
+        <w:t>2</w:t>
+      </w:r>
+      <w:r>
+        <w:rPr>
+          <w:rFonts w:eastAsiaTheme="minorEastAsia"/>
+          <w:lang w:val="ru-RU" w:eastAsia="zh-TW"/>
+        </w:rPr>
+        <w:t xml:space="preserve">: </w:t>
+      </w:r>
+      <w:r>
+        <w:rPr>
+          <w:rFonts w:eastAsiaTheme="minorEastAsia"/>
+          <w:lang w:val="ru-RU" w:eastAsia="zh-TW"/>
+        </w:rPr>
+        <w:t>Актуализация внутренних политик защиты данных с учетом изменений в нормативной базе.</w:t>
       </w:r>
     </w:p>
     <w:p>

</xml_diff>